<commit_message>
got rid of squiggly misspelling lines (don't ask)
</commit_message>
<xml_diff>
--- a/output_for_writeups/table_one_to_present.docx
+++ b/output_for_writeups/table_one_to_present.docx
@@ -6,8 +6,8 @@
     <w:tbl>
       <w:tblPr>
         <w:tblStyle w:val="TableGrid"/>
-        <w:tblW w:w="7920" w:type="dxa"/>
-        <w:tblInd w:w="1165" w:type="dxa"/>
+        <w:tblW w:w="7742" w:type="dxa"/>
+        <w:tblInd w:w="-90" w:type="dxa"/>
         <w:tblBorders>
           <w:top w:val="none" w:sz="0" w:space="0" w:color="auto"/>
           <w:left w:val="none" w:sz="0" w:space="0" w:color="auto"/>
@@ -16,33 +16,34 @@
           <w:insideH w:val="none" w:sz="0" w:space="0" w:color="auto"/>
           <w:insideV w:val="none" w:sz="0" w:space="0" w:color="auto"/>
         </w:tblBorders>
+        <w:tblLayout w:type="fixed"/>
         <w:tblLook w:val="04A0" w:firstRow="1" w:lastRow="0" w:firstColumn="1" w:lastColumn="0" w:noHBand="0" w:noVBand="1"/>
       </w:tblPr>
       <w:tblGrid>
-        <w:gridCol w:w="3605"/>
+        <w:gridCol w:w="3960"/>
         <w:gridCol w:w="1350"/>
-        <w:gridCol w:w="1530"/>
-        <w:gridCol w:w="1435"/>
+        <w:gridCol w:w="1350"/>
+        <w:gridCol w:w="1082"/>
       </w:tblGrid>
       <w:tr>
         <w:tc>
           <w:tcPr>
-            <w:tcW w:w="3605" w:type="dxa"/>
-          </w:tcPr>
-          <w:p>
-            <w:pPr>
-              <w:rPr>
-                <w:rFonts w:ascii="Raleway" w:hAnsi="Raleway"/>
-                <w:sz w:val="18"/>
-                <w:szCs w:val="18"/>
-                <w:lang w:val="en-US"/>
-              </w:rPr>
-            </w:pPr>
-          </w:p>
-        </w:tc>
-        <w:tc>
-          <w:tcPr>
-            <w:tcW w:w="4315" w:type="dxa"/>
+            <w:tcW w:w="3960" w:type="dxa"/>
+          </w:tcPr>
+          <w:p>
+            <w:pPr>
+              <w:rPr>
+                <w:rFonts w:ascii="Raleway" w:hAnsi="Raleway"/>
+                <w:sz w:val="18"/>
+                <w:szCs w:val="18"/>
+                <w:lang w:val="en-US"/>
+              </w:rPr>
+            </w:pPr>
+          </w:p>
+        </w:tc>
+        <w:tc>
+          <w:tcPr>
+            <w:tcW w:w="3782" w:type="dxa"/>
             <w:gridSpan w:val="3"/>
             <w:vAlign w:val="center"/>
           </w:tcPr>
@@ -75,7 +76,7 @@
       <w:tr>
         <w:tc>
           <w:tcPr>
-            <w:tcW w:w="3605" w:type="dxa"/>
+            <w:tcW w:w="3960" w:type="dxa"/>
           </w:tcPr>
           <w:p>
             <w:pPr>
@@ -108,25 +109,25 @@
         </w:tc>
         <w:tc>
           <w:tcPr>
-            <w:tcW w:w="1530" w:type="dxa"/>
-          </w:tcPr>
-          <w:p>
-            <w:pPr>
-              <w:jc w:val="right"/>
-              <w:rPr>
-                <w:rFonts w:ascii="Raleway" w:hAnsi="Raleway"/>
-                <w:b/>
-                <w:bCs/>
-                <w:sz w:val="18"/>
-                <w:szCs w:val="18"/>
-                <w:lang w:val="en-US"/>
-              </w:rPr>
-            </w:pPr>
-          </w:p>
-        </w:tc>
-        <w:tc>
-          <w:tcPr>
-            <w:tcW w:w="1435" w:type="dxa"/>
+            <w:tcW w:w="1350" w:type="dxa"/>
+          </w:tcPr>
+          <w:p>
+            <w:pPr>
+              <w:jc w:val="right"/>
+              <w:rPr>
+                <w:rFonts w:ascii="Raleway" w:hAnsi="Raleway"/>
+                <w:b/>
+                <w:bCs/>
+                <w:sz w:val="18"/>
+                <w:szCs w:val="18"/>
+                <w:lang w:val="en-US"/>
+              </w:rPr>
+            </w:pPr>
+          </w:p>
+        </w:tc>
+        <w:tc>
+          <w:tcPr>
+            <w:tcW w:w="1082" w:type="dxa"/>
           </w:tcPr>
           <w:p>
             <w:pPr>
@@ -146,7 +147,7 @@
       <w:tr>
         <w:tc>
           <w:tcPr>
-            <w:tcW w:w="3605" w:type="dxa"/>
+            <w:tcW w:w="3960" w:type="dxa"/>
           </w:tcPr>
           <w:p>
             <w:pPr>
@@ -235,7 +236,7 @@
         </w:tc>
         <w:tc>
           <w:tcPr>
-            <w:tcW w:w="1530" w:type="dxa"/>
+            <w:tcW w:w="1350" w:type="dxa"/>
           </w:tcPr>
           <w:p>
             <w:pPr>
@@ -298,7 +299,7 @@
         </w:tc>
         <w:tc>
           <w:tcPr>
-            <w:tcW w:w="1435" w:type="dxa"/>
+            <w:tcW w:w="1082" w:type="dxa"/>
           </w:tcPr>
           <w:p>
             <w:pPr>
@@ -329,7 +330,7 @@
       <w:tr>
         <w:tc>
           <w:tcPr>
-            <w:tcW w:w="3605" w:type="dxa"/>
+            <w:tcW w:w="3960" w:type="dxa"/>
           </w:tcPr>
           <w:p>
             <w:pPr>
@@ -362,25 +363,25 @@
         </w:tc>
         <w:tc>
           <w:tcPr>
-            <w:tcW w:w="1530" w:type="dxa"/>
-          </w:tcPr>
-          <w:p>
-            <w:pPr>
-              <w:jc w:val="right"/>
-              <w:rPr>
-                <w:rFonts w:ascii="Raleway" w:hAnsi="Raleway"/>
-                <w:b/>
-                <w:bCs/>
-                <w:sz w:val="18"/>
-                <w:szCs w:val="18"/>
-                <w:lang w:val="en-US"/>
-              </w:rPr>
-            </w:pPr>
-          </w:p>
-        </w:tc>
-        <w:tc>
-          <w:tcPr>
-            <w:tcW w:w="1435" w:type="dxa"/>
+            <w:tcW w:w="1350" w:type="dxa"/>
+          </w:tcPr>
+          <w:p>
+            <w:pPr>
+              <w:jc w:val="right"/>
+              <w:rPr>
+                <w:rFonts w:ascii="Raleway" w:hAnsi="Raleway"/>
+                <w:b/>
+                <w:bCs/>
+                <w:sz w:val="18"/>
+                <w:szCs w:val="18"/>
+                <w:lang w:val="en-US"/>
+              </w:rPr>
+            </w:pPr>
+          </w:p>
+        </w:tc>
+        <w:tc>
+          <w:tcPr>
+            <w:tcW w:w="1082" w:type="dxa"/>
           </w:tcPr>
           <w:p>
             <w:pPr>
@@ -400,7 +401,7 @@
       <w:tr>
         <w:tc>
           <w:tcPr>
-            <w:tcW w:w="3605" w:type="dxa"/>
+            <w:tcW w:w="3960" w:type="dxa"/>
           </w:tcPr>
           <w:p>
             <w:pPr>
@@ -484,7 +485,7 @@
         </w:tc>
         <w:tc>
           <w:tcPr>
-            <w:tcW w:w="1530" w:type="dxa"/>
+            <w:tcW w:w="1350" w:type="dxa"/>
           </w:tcPr>
           <w:p>
             <w:pPr>
@@ -536,7 +537,7 @@
         </w:tc>
         <w:tc>
           <w:tcPr>
-            <w:tcW w:w="1435" w:type="dxa"/>
+            <w:tcW w:w="1082" w:type="dxa"/>
           </w:tcPr>
           <w:p>
             <w:pPr>
@@ -581,58 +582,58 @@
       <w:tr>
         <w:tc>
           <w:tcPr>
-            <w:tcW w:w="3605" w:type="dxa"/>
-          </w:tcPr>
-          <w:p>
-            <w:pPr>
-              <w:rPr>
-                <w:rFonts w:ascii="Raleway" w:hAnsi="Raleway"/>
-                <w:b/>
-                <w:bCs/>
-                <w:i/>
-                <w:iCs/>
-                <w:sz w:val="18"/>
-                <w:szCs w:val="18"/>
-                <w:lang w:val="en-US"/>
-              </w:rPr>
-            </w:pPr>
-          </w:p>
-        </w:tc>
-        <w:tc>
-          <w:tcPr>
-            <w:tcW w:w="1350" w:type="dxa"/>
-          </w:tcPr>
-          <w:p>
-            <w:pPr>
-              <w:jc w:val="right"/>
-              <w:rPr>
-                <w:rFonts w:ascii="Raleway" w:hAnsi="Raleway"/>
-                <w:sz w:val="18"/>
-                <w:szCs w:val="18"/>
-                <w:lang w:val="en-US"/>
-              </w:rPr>
-            </w:pPr>
-          </w:p>
-        </w:tc>
-        <w:tc>
-          <w:tcPr>
-            <w:tcW w:w="1530" w:type="dxa"/>
-          </w:tcPr>
-          <w:p>
-            <w:pPr>
-              <w:jc w:val="right"/>
-              <w:rPr>
-                <w:rFonts w:ascii="Raleway" w:hAnsi="Raleway"/>
-                <w:sz w:val="18"/>
-                <w:szCs w:val="18"/>
-                <w:lang w:val="en-US"/>
-              </w:rPr>
-            </w:pPr>
-          </w:p>
-        </w:tc>
-        <w:tc>
-          <w:tcPr>
-            <w:tcW w:w="1435" w:type="dxa"/>
+            <w:tcW w:w="3960" w:type="dxa"/>
+          </w:tcPr>
+          <w:p>
+            <w:pPr>
+              <w:rPr>
+                <w:rFonts w:ascii="Raleway" w:hAnsi="Raleway"/>
+                <w:b/>
+                <w:bCs/>
+                <w:i/>
+                <w:iCs/>
+                <w:sz w:val="18"/>
+                <w:szCs w:val="18"/>
+                <w:lang w:val="en-US"/>
+              </w:rPr>
+            </w:pPr>
+          </w:p>
+        </w:tc>
+        <w:tc>
+          <w:tcPr>
+            <w:tcW w:w="1350" w:type="dxa"/>
+          </w:tcPr>
+          <w:p>
+            <w:pPr>
+              <w:jc w:val="right"/>
+              <w:rPr>
+                <w:rFonts w:ascii="Raleway" w:hAnsi="Raleway"/>
+                <w:sz w:val="18"/>
+                <w:szCs w:val="18"/>
+                <w:lang w:val="en-US"/>
+              </w:rPr>
+            </w:pPr>
+          </w:p>
+        </w:tc>
+        <w:tc>
+          <w:tcPr>
+            <w:tcW w:w="1350" w:type="dxa"/>
+          </w:tcPr>
+          <w:p>
+            <w:pPr>
+              <w:jc w:val="right"/>
+              <w:rPr>
+                <w:rFonts w:ascii="Raleway" w:hAnsi="Raleway"/>
+                <w:sz w:val="18"/>
+                <w:szCs w:val="18"/>
+                <w:lang w:val="en-US"/>
+              </w:rPr>
+            </w:pPr>
+          </w:p>
+        </w:tc>
+        <w:tc>
+          <w:tcPr>
+            <w:tcW w:w="1082" w:type="dxa"/>
           </w:tcPr>
           <w:p>
             <w:pPr>
@@ -650,7 +651,7 @@
       <w:tr>
         <w:tc>
           <w:tcPr>
-            <w:tcW w:w="3605" w:type="dxa"/>
+            <w:tcW w:w="3960" w:type="dxa"/>
           </w:tcPr>
           <w:p>
             <w:pPr>
@@ -705,7 +706,7 @@
         </w:tc>
         <w:tc>
           <w:tcPr>
-            <w:tcW w:w="1530" w:type="dxa"/>
+            <w:tcW w:w="1350" w:type="dxa"/>
           </w:tcPr>
           <w:p>
             <w:pPr>
@@ -730,7 +731,7 @@
         </w:tc>
         <w:tc>
           <w:tcPr>
-            <w:tcW w:w="1435" w:type="dxa"/>
+            <w:tcW w:w="1082" w:type="dxa"/>
           </w:tcPr>
           <w:p>
             <w:pPr>
@@ -757,7 +758,7 @@
       <w:tr>
         <w:tc>
           <w:tcPr>
-            <w:tcW w:w="3605" w:type="dxa"/>
+            <w:tcW w:w="3960" w:type="dxa"/>
           </w:tcPr>
           <w:p>
             <w:pPr>
@@ -806,23 +807,23 @@
         </w:tc>
         <w:tc>
           <w:tcPr>
-            <w:tcW w:w="1530" w:type="dxa"/>
-          </w:tcPr>
-          <w:p>
-            <w:pPr>
-              <w:jc w:val="right"/>
-              <w:rPr>
-                <w:rFonts w:ascii="Raleway" w:hAnsi="Raleway"/>
-                <w:sz w:val="18"/>
-                <w:szCs w:val="18"/>
-                <w:lang w:val="en-US"/>
-              </w:rPr>
-            </w:pPr>
-          </w:p>
-        </w:tc>
-        <w:tc>
-          <w:tcPr>
-            <w:tcW w:w="1435" w:type="dxa"/>
+            <w:tcW w:w="1350" w:type="dxa"/>
+          </w:tcPr>
+          <w:p>
+            <w:pPr>
+              <w:jc w:val="right"/>
+              <w:rPr>
+                <w:rFonts w:ascii="Raleway" w:hAnsi="Raleway"/>
+                <w:sz w:val="18"/>
+                <w:szCs w:val="18"/>
+                <w:lang w:val="en-US"/>
+              </w:rPr>
+            </w:pPr>
+          </w:p>
+        </w:tc>
+        <w:tc>
+          <w:tcPr>
+            <w:tcW w:w="1082" w:type="dxa"/>
           </w:tcPr>
           <w:p>
             <w:pPr>
@@ -840,7 +841,7 @@
       <w:tr>
         <w:tc>
           <w:tcPr>
-            <w:tcW w:w="3605" w:type="dxa"/>
+            <w:tcW w:w="3960" w:type="dxa"/>
           </w:tcPr>
           <w:p>
             <w:pPr>
@@ -928,7 +929,7 @@
         </w:tc>
         <w:tc>
           <w:tcPr>
-            <w:tcW w:w="1530" w:type="dxa"/>
+            <w:tcW w:w="1350" w:type="dxa"/>
           </w:tcPr>
           <w:p>
             <w:pPr>
@@ -953,7 +954,7 @@
         </w:tc>
         <w:tc>
           <w:tcPr>
-            <w:tcW w:w="1435" w:type="dxa"/>
+            <w:tcW w:w="1082" w:type="dxa"/>
           </w:tcPr>
           <w:p>
             <w:pPr>
@@ -980,7 +981,7 @@
       <w:tr>
         <w:tc>
           <w:tcPr>
-            <w:tcW w:w="3605" w:type="dxa"/>
+            <w:tcW w:w="3960" w:type="dxa"/>
           </w:tcPr>
           <w:p>
             <w:pPr>
@@ -1033,7 +1034,7 @@
         </w:tc>
         <w:tc>
           <w:tcPr>
-            <w:tcW w:w="1530" w:type="dxa"/>
+            <w:tcW w:w="1350" w:type="dxa"/>
           </w:tcPr>
           <w:p>
             <w:pPr>
@@ -1058,7 +1059,7 @@
         </w:tc>
         <w:tc>
           <w:tcPr>
-            <w:tcW w:w="1435" w:type="dxa"/>
+            <w:tcW w:w="1082" w:type="dxa"/>
           </w:tcPr>
           <w:p>
             <w:pPr>
@@ -1085,7 +1086,7 @@
       <w:tr>
         <w:tc>
           <w:tcPr>
-            <w:tcW w:w="3605" w:type="dxa"/>
+            <w:tcW w:w="3960" w:type="dxa"/>
           </w:tcPr>
           <w:p>
             <w:pPr>
@@ -1138,7 +1139,7 @@
         </w:tc>
         <w:tc>
           <w:tcPr>
-            <w:tcW w:w="1530" w:type="dxa"/>
+            <w:tcW w:w="1350" w:type="dxa"/>
           </w:tcPr>
           <w:p>
             <w:pPr>
@@ -1163,7 +1164,7 @@
         </w:tc>
         <w:tc>
           <w:tcPr>
-            <w:tcW w:w="1435" w:type="dxa"/>
+            <w:tcW w:w="1082" w:type="dxa"/>
           </w:tcPr>
           <w:p>
             <w:pPr>
@@ -1190,7 +1191,7 @@
       <w:tr>
         <w:tc>
           <w:tcPr>
-            <w:tcW w:w="3605" w:type="dxa"/>
+            <w:tcW w:w="3960" w:type="dxa"/>
           </w:tcPr>
           <w:p>
             <w:pPr>
@@ -1243,7 +1244,7 @@
         </w:tc>
         <w:tc>
           <w:tcPr>
-            <w:tcW w:w="1530" w:type="dxa"/>
+            <w:tcW w:w="1350" w:type="dxa"/>
           </w:tcPr>
           <w:p>
             <w:pPr>
@@ -1268,7 +1269,7 @@
         </w:tc>
         <w:tc>
           <w:tcPr>
-            <w:tcW w:w="1435" w:type="dxa"/>
+            <w:tcW w:w="1082" w:type="dxa"/>
           </w:tcPr>
           <w:p>
             <w:pPr>
@@ -1295,7 +1296,7 @@
       <w:tr>
         <w:tc>
           <w:tcPr>
-            <w:tcW w:w="3605" w:type="dxa"/>
+            <w:tcW w:w="3960" w:type="dxa"/>
           </w:tcPr>
           <w:p>
             <w:pPr>
@@ -1366,7 +1367,7 @@
         </w:tc>
         <w:tc>
           <w:tcPr>
-            <w:tcW w:w="1530" w:type="dxa"/>
+            <w:tcW w:w="1350" w:type="dxa"/>
           </w:tcPr>
           <w:p>
             <w:pPr>
@@ -1391,7 +1392,7 @@
         </w:tc>
         <w:tc>
           <w:tcPr>
-            <w:tcW w:w="1435" w:type="dxa"/>
+            <w:tcW w:w="1082" w:type="dxa"/>
           </w:tcPr>
           <w:p>
             <w:pPr>
@@ -1418,7 +1419,7 @@
       <w:tr>
         <w:tc>
           <w:tcPr>
-            <w:tcW w:w="3605" w:type="dxa"/>
+            <w:tcW w:w="3960" w:type="dxa"/>
           </w:tcPr>
           <w:p>
             <w:pPr>
@@ -1529,7 +1530,7 @@
         </w:tc>
         <w:tc>
           <w:tcPr>
-            <w:tcW w:w="1530" w:type="dxa"/>
+            <w:tcW w:w="1350" w:type="dxa"/>
           </w:tcPr>
           <w:p>
             <w:pPr>
@@ -1590,7 +1591,7 @@
         </w:tc>
         <w:tc>
           <w:tcPr>
-            <w:tcW w:w="1435" w:type="dxa"/>
+            <w:tcW w:w="1082" w:type="dxa"/>
           </w:tcPr>
           <w:p>
             <w:pPr>
@@ -1653,56 +1654,56 @@
       <w:tr>
         <w:tc>
           <w:tcPr>
-            <w:tcW w:w="3605" w:type="dxa"/>
-          </w:tcPr>
-          <w:p>
-            <w:pPr>
-              <w:rPr>
-                <w:rFonts w:ascii="Raleway" w:hAnsi="Raleway"/>
-                <w:b/>
-                <w:bCs/>
-                <w:sz w:val="18"/>
-                <w:szCs w:val="18"/>
-                <w:lang w:val="en-US"/>
-              </w:rPr>
-            </w:pPr>
-          </w:p>
-        </w:tc>
-        <w:tc>
-          <w:tcPr>
-            <w:tcW w:w="1350" w:type="dxa"/>
-          </w:tcPr>
-          <w:p>
-            <w:pPr>
-              <w:jc w:val="right"/>
-              <w:rPr>
-                <w:rFonts w:ascii="Raleway" w:hAnsi="Raleway"/>
-                <w:sz w:val="18"/>
-                <w:szCs w:val="18"/>
-                <w:lang w:val="en-US"/>
-              </w:rPr>
-            </w:pPr>
-          </w:p>
-        </w:tc>
-        <w:tc>
-          <w:tcPr>
-            <w:tcW w:w="1530" w:type="dxa"/>
-          </w:tcPr>
-          <w:p>
-            <w:pPr>
-              <w:jc w:val="right"/>
-              <w:rPr>
-                <w:rFonts w:ascii="Raleway" w:hAnsi="Raleway"/>
-                <w:sz w:val="18"/>
-                <w:szCs w:val="18"/>
-                <w:lang w:val="en-US"/>
-              </w:rPr>
-            </w:pPr>
-          </w:p>
-        </w:tc>
-        <w:tc>
-          <w:tcPr>
-            <w:tcW w:w="1435" w:type="dxa"/>
+            <w:tcW w:w="3960" w:type="dxa"/>
+          </w:tcPr>
+          <w:p>
+            <w:pPr>
+              <w:rPr>
+                <w:rFonts w:ascii="Raleway" w:hAnsi="Raleway"/>
+                <w:b/>
+                <w:bCs/>
+                <w:sz w:val="18"/>
+                <w:szCs w:val="18"/>
+                <w:lang w:val="en-US"/>
+              </w:rPr>
+            </w:pPr>
+          </w:p>
+        </w:tc>
+        <w:tc>
+          <w:tcPr>
+            <w:tcW w:w="1350" w:type="dxa"/>
+          </w:tcPr>
+          <w:p>
+            <w:pPr>
+              <w:jc w:val="right"/>
+              <w:rPr>
+                <w:rFonts w:ascii="Raleway" w:hAnsi="Raleway"/>
+                <w:sz w:val="18"/>
+                <w:szCs w:val="18"/>
+                <w:lang w:val="en-US"/>
+              </w:rPr>
+            </w:pPr>
+          </w:p>
+        </w:tc>
+        <w:tc>
+          <w:tcPr>
+            <w:tcW w:w="1350" w:type="dxa"/>
+          </w:tcPr>
+          <w:p>
+            <w:pPr>
+              <w:jc w:val="right"/>
+              <w:rPr>
+                <w:rFonts w:ascii="Raleway" w:hAnsi="Raleway"/>
+                <w:sz w:val="18"/>
+                <w:szCs w:val="18"/>
+                <w:lang w:val="en-US"/>
+              </w:rPr>
+            </w:pPr>
+          </w:p>
+        </w:tc>
+        <w:tc>
+          <w:tcPr>
+            <w:tcW w:w="1082" w:type="dxa"/>
           </w:tcPr>
           <w:p>
             <w:pPr>
@@ -1720,24 +1721,24 @@
       <w:tr>
         <w:tc>
           <w:tcPr>
-            <w:tcW w:w="3605" w:type="dxa"/>
-          </w:tcPr>
-          <w:p>
-            <w:pPr>
-              <w:rPr>
-                <w:rFonts w:ascii="Raleway" w:hAnsi="Raleway"/>
-                <w:b/>
-                <w:bCs/>
-                <w:sz w:val="18"/>
-                <w:szCs w:val="18"/>
-                <w:lang w:val="en-US"/>
-              </w:rPr>
-            </w:pPr>
-          </w:p>
-        </w:tc>
-        <w:tc>
-          <w:tcPr>
-            <w:tcW w:w="4315" w:type="dxa"/>
+            <w:tcW w:w="3960" w:type="dxa"/>
+          </w:tcPr>
+          <w:p>
+            <w:pPr>
+              <w:rPr>
+                <w:rFonts w:ascii="Raleway" w:hAnsi="Raleway"/>
+                <w:b/>
+                <w:bCs/>
+                <w:sz w:val="18"/>
+                <w:szCs w:val="18"/>
+                <w:lang w:val="en-US"/>
+              </w:rPr>
+            </w:pPr>
+          </w:p>
+        </w:tc>
+        <w:tc>
+          <w:tcPr>
+            <w:tcW w:w="3782" w:type="dxa"/>
             <w:gridSpan w:val="3"/>
             <w:vAlign w:val="center"/>
           </w:tcPr>
@@ -1768,56 +1769,56 @@
       <w:tr>
         <w:tc>
           <w:tcPr>
-            <w:tcW w:w="3605" w:type="dxa"/>
-          </w:tcPr>
-          <w:p>
-            <w:pPr>
-              <w:rPr>
-                <w:rFonts w:ascii="Raleway" w:hAnsi="Raleway"/>
-                <w:b/>
-                <w:bCs/>
-                <w:sz w:val="18"/>
-                <w:szCs w:val="18"/>
-                <w:lang w:val="en-US"/>
-              </w:rPr>
-            </w:pPr>
-          </w:p>
-        </w:tc>
-        <w:tc>
-          <w:tcPr>
-            <w:tcW w:w="1350" w:type="dxa"/>
-          </w:tcPr>
-          <w:p>
-            <w:pPr>
-              <w:jc w:val="right"/>
-              <w:rPr>
-                <w:rFonts w:ascii="Raleway" w:hAnsi="Raleway"/>
-                <w:sz w:val="18"/>
-                <w:szCs w:val="18"/>
-                <w:lang w:val="en-US"/>
-              </w:rPr>
-            </w:pPr>
-          </w:p>
-        </w:tc>
-        <w:tc>
-          <w:tcPr>
-            <w:tcW w:w="1530" w:type="dxa"/>
-          </w:tcPr>
-          <w:p>
-            <w:pPr>
-              <w:jc w:val="right"/>
-              <w:rPr>
-                <w:rFonts w:ascii="Raleway" w:hAnsi="Raleway"/>
-                <w:sz w:val="18"/>
-                <w:szCs w:val="18"/>
-                <w:lang w:val="en-US"/>
-              </w:rPr>
-            </w:pPr>
-          </w:p>
-        </w:tc>
-        <w:tc>
-          <w:tcPr>
-            <w:tcW w:w="1435" w:type="dxa"/>
+            <w:tcW w:w="3960" w:type="dxa"/>
+          </w:tcPr>
+          <w:p>
+            <w:pPr>
+              <w:rPr>
+                <w:rFonts w:ascii="Raleway" w:hAnsi="Raleway"/>
+                <w:b/>
+                <w:bCs/>
+                <w:sz w:val="18"/>
+                <w:szCs w:val="18"/>
+                <w:lang w:val="en-US"/>
+              </w:rPr>
+            </w:pPr>
+          </w:p>
+        </w:tc>
+        <w:tc>
+          <w:tcPr>
+            <w:tcW w:w="1350" w:type="dxa"/>
+          </w:tcPr>
+          <w:p>
+            <w:pPr>
+              <w:jc w:val="right"/>
+              <w:rPr>
+                <w:rFonts w:ascii="Raleway" w:hAnsi="Raleway"/>
+                <w:sz w:val="18"/>
+                <w:szCs w:val="18"/>
+                <w:lang w:val="en-US"/>
+              </w:rPr>
+            </w:pPr>
+          </w:p>
+        </w:tc>
+        <w:tc>
+          <w:tcPr>
+            <w:tcW w:w="1350" w:type="dxa"/>
+          </w:tcPr>
+          <w:p>
+            <w:pPr>
+              <w:jc w:val="right"/>
+              <w:rPr>
+                <w:rFonts w:ascii="Raleway" w:hAnsi="Raleway"/>
+                <w:sz w:val="18"/>
+                <w:szCs w:val="18"/>
+                <w:lang w:val="en-US"/>
+              </w:rPr>
+            </w:pPr>
+          </w:p>
+        </w:tc>
+        <w:tc>
+          <w:tcPr>
+            <w:tcW w:w="1082" w:type="dxa"/>
           </w:tcPr>
           <w:p>
             <w:pPr>
@@ -1835,7 +1836,7 @@
       <w:tr>
         <w:tc>
           <w:tcPr>
-            <w:tcW w:w="3605" w:type="dxa"/>
+            <w:tcW w:w="3960" w:type="dxa"/>
           </w:tcPr>
           <w:p>
             <w:pPr>
@@ -1924,7 +1925,7 @@
         </w:tc>
         <w:tc>
           <w:tcPr>
-            <w:tcW w:w="1530" w:type="dxa"/>
+            <w:tcW w:w="1350" w:type="dxa"/>
           </w:tcPr>
           <w:p>
             <w:pPr>
@@ -1996,7 +1997,7 @@
         </w:tc>
         <w:tc>
           <w:tcPr>
-            <w:tcW w:w="1435" w:type="dxa"/>
+            <w:tcW w:w="1082" w:type="dxa"/>
           </w:tcPr>
           <w:p>
             <w:pPr>
@@ -2025,7 +2026,7 @@
       <w:tr>
         <w:tc>
           <w:tcPr>
-            <w:tcW w:w="3605" w:type="dxa"/>
+            <w:tcW w:w="3960" w:type="dxa"/>
           </w:tcPr>
           <w:p>
             <w:pPr>
@@ -2089,23 +2090,23 @@
         </w:tc>
         <w:tc>
           <w:tcPr>
-            <w:tcW w:w="1530" w:type="dxa"/>
-          </w:tcPr>
-          <w:p>
-            <w:pPr>
-              <w:jc w:val="right"/>
-              <w:rPr>
-                <w:rFonts w:ascii="Raleway" w:hAnsi="Raleway"/>
-                <w:sz w:val="18"/>
-                <w:szCs w:val="18"/>
-                <w:lang w:val="en-US"/>
-              </w:rPr>
-            </w:pPr>
-          </w:p>
-        </w:tc>
-        <w:tc>
-          <w:tcPr>
-            <w:tcW w:w="1435" w:type="dxa"/>
+            <w:tcW w:w="1350" w:type="dxa"/>
+          </w:tcPr>
+          <w:p>
+            <w:pPr>
+              <w:jc w:val="right"/>
+              <w:rPr>
+                <w:rFonts w:ascii="Raleway" w:hAnsi="Raleway"/>
+                <w:sz w:val="18"/>
+                <w:szCs w:val="18"/>
+                <w:lang w:val="en-US"/>
+              </w:rPr>
+            </w:pPr>
+          </w:p>
+        </w:tc>
+        <w:tc>
+          <w:tcPr>
+            <w:tcW w:w="1082" w:type="dxa"/>
           </w:tcPr>
           <w:p>
             <w:pPr>
@@ -2123,7 +2124,7 @@
       <w:tr>
         <w:tc>
           <w:tcPr>
-            <w:tcW w:w="3605" w:type="dxa"/>
+            <w:tcW w:w="3960" w:type="dxa"/>
           </w:tcPr>
           <w:p>
             <w:pPr>
@@ -2191,7 +2192,7 @@
         </w:tc>
         <w:tc>
           <w:tcPr>
-            <w:tcW w:w="1530" w:type="dxa"/>
+            <w:tcW w:w="1350" w:type="dxa"/>
           </w:tcPr>
           <w:p>
             <w:pPr>
@@ -2220,7 +2221,7 @@
         </w:tc>
         <w:tc>
           <w:tcPr>
-            <w:tcW w:w="1435" w:type="dxa"/>
+            <w:tcW w:w="1082" w:type="dxa"/>
           </w:tcPr>
           <w:p>
             <w:pPr>
@@ -2273,7 +2274,7 @@
       <w:tr>
         <w:tc>
           <w:tcPr>
-            <w:tcW w:w="3605" w:type="dxa"/>
+            <w:tcW w:w="3960" w:type="dxa"/>
           </w:tcPr>
           <w:p>
             <w:pPr>
@@ -2355,7 +2356,7 @@
         </w:tc>
         <w:tc>
           <w:tcPr>
-            <w:tcW w:w="1530" w:type="dxa"/>
+            <w:tcW w:w="1350" w:type="dxa"/>
           </w:tcPr>
           <w:p>
             <w:pPr>
@@ -2380,7 +2381,7 @@
         </w:tc>
         <w:tc>
           <w:tcPr>
-            <w:tcW w:w="1435" w:type="dxa"/>
+            <w:tcW w:w="1082" w:type="dxa"/>
           </w:tcPr>
           <w:p>
             <w:pPr>
@@ -2407,7 +2408,7 @@
       <w:tr>
         <w:tc>
           <w:tcPr>
-            <w:tcW w:w="3605" w:type="dxa"/>
+            <w:tcW w:w="3960" w:type="dxa"/>
           </w:tcPr>
           <w:p>
             <w:pPr>
@@ -2471,7 +2472,7 @@
         </w:tc>
         <w:tc>
           <w:tcPr>
-            <w:tcW w:w="1530" w:type="dxa"/>
+            <w:tcW w:w="1350" w:type="dxa"/>
           </w:tcPr>
           <w:p>
             <w:pPr>
@@ -2496,7 +2497,7 @@
         </w:tc>
         <w:tc>
           <w:tcPr>
-            <w:tcW w:w="1435" w:type="dxa"/>
+            <w:tcW w:w="1082" w:type="dxa"/>
           </w:tcPr>
           <w:p>
             <w:pPr>
@@ -2523,7 +2524,7 @@
       <w:tr>
         <w:tc>
           <w:tcPr>
-            <w:tcW w:w="3605" w:type="dxa"/>
+            <w:tcW w:w="3960" w:type="dxa"/>
           </w:tcPr>
           <w:p>
             <w:pPr>
@@ -2587,7 +2588,7 @@
         </w:tc>
         <w:tc>
           <w:tcPr>
-            <w:tcW w:w="1530" w:type="dxa"/>
+            <w:tcW w:w="1350" w:type="dxa"/>
           </w:tcPr>
           <w:p>
             <w:pPr>
@@ -2612,7 +2613,7 @@
         </w:tc>
         <w:tc>
           <w:tcPr>
-            <w:tcW w:w="1435" w:type="dxa"/>
+            <w:tcW w:w="1082" w:type="dxa"/>
           </w:tcPr>
           <w:p>
             <w:pPr>
@@ -2639,7 +2640,7 @@
       <w:tr>
         <w:tc>
           <w:tcPr>
-            <w:tcW w:w="3605" w:type="dxa"/>
+            <w:tcW w:w="3960" w:type="dxa"/>
           </w:tcPr>
           <w:p>
             <w:pPr>
@@ -2703,7 +2704,7 @@
         </w:tc>
         <w:tc>
           <w:tcPr>
-            <w:tcW w:w="1530" w:type="dxa"/>
+            <w:tcW w:w="1350" w:type="dxa"/>
           </w:tcPr>
           <w:p>
             <w:pPr>
@@ -2728,7 +2729,7 @@
         </w:tc>
         <w:tc>
           <w:tcPr>
-            <w:tcW w:w="1435" w:type="dxa"/>
+            <w:tcW w:w="1082" w:type="dxa"/>
           </w:tcPr>
           <w:p>
             <w:pPr>
@@ -2755,7 +2756,7 @@
       <w:tr>
         <w:tc>
           <w:tcPr>
-            <w:tcW w:w="3605" w:type="dxa"/>
+            <w:tcW w:w="3960" w:type="dxa"/>
           </w:tcPr>
           <w:p>
             <w:pPr>
@@ -2819,7 +2820,7 @@
         </w:tc>
         <w:tc>
           <w:tcPr>
-            <w:tcW w:w="1530" w:type="dxa"/>
+            <w:tcW w:w="1350" w:type="dxa"/>
           </w:tcPr>
           <w:p>
             <w:pPr>
@@ -2844,7 +2845,7 @@
         </w:tc>
         <w:tc>
           <w:tcPr>
-            <w:tcW w:w="1435" w:type="dxa"/>
+            <w:tcW w:w="1082" w:type="dxa"/>
           </w:tcPr>
           <w:p>
             <w:pPr>
@@ -2871,7 +2872,7 @@
       <w:tr>
         <w:tc>
           <w:tcPr>
-            <w:tcW w:w="3605" w:type="dxa"/>
+            <w:tcW w:w="3960" w:type="dxa"/>
           </w:tcPr>
           <w:p>
             <w:pPr>
@@ -2935,7 +2936,7 @@
         </w:tc>
         <w:tc>
           <w:tcPr>
-            <w:tcW w:w="1530" w:type="dxa"/>
+            <w:tcW w:w="1350" w:type="dxa"/>
           </w:tcPr>
           <w:p>
             <w:pPr>
@@ -2960,7 +2961,7 @@
         </w:tc>
         <w:tc>
           <w:tcPr>
-            <w:tcW w:w="1435" w:type="dxa"/>
+            <w:tcW w:w="1082" w:type="dxa"/>
           </w:tcPr>
           <w:p>
             <w:pPr>
@@ -2987,7 +2988,7 @@
       <w:tr>
         <w:tc>
           <w:tcPr>
-            <w:tcW w:w="3605" w:type="dxa"/>
+            <w:tcW w:w="3960" w:type="dxa"/>
           </w:tcPr>
           <w:p>
             <w:pPr>
@@ -3055,7 +3056,7 @@
         </w:tc>
         <w:tc>
           <w:tcPr>
-            <w:tcW w:w="1530" w:type="dxa"/>
+            <w:tcW w:w="1350" w:type="dxa"/>
           </w:tcPr>
           <w:p>
             <w:pPr>
@@ -3106,7 +3107,7 @@
         </w:tc>
         <w:tc>
           <w:tcPr>
-            <w:tcW w:w="1435" w:type="dxa"/>
+            <w:tcW w:w="1082" w:type="dxa"/>
           </w:tcPr>
           <w:p>
             <w:pPr>
@@ -3159,7 +3160,7 @@
       <w:tr>
         <w:tc>
           <w:tcPr>
-            <w:tcW w:w="3605" w:type="dxa"/>
+            <w:tcW w:w="3960" w:type="dxa"/>
           </w:tcPr>
           <w:p>
             <w:pPr>
@@ -3223,7 +3224,7 @@
         </w:tc>
         <w:tc>
           <w:tcPr>
-            <w:tcW w:w="1530" w:type="dxa"/>
+            <w:tcW w:w="1350" w:type="dxa"/>
           </w:tcPr>
           <w:p>
             <w:pPr>
@@ -3248,7 +3249,7 @@
         </w:tc>
         <w:tc>
           <w:tcPr>
-            <w:tcW w:w="1435" w:type="dxa"/>
+            <w:tcW w:w="1082" w:type="dxa"/>
           </w:tcPr>
           <w:p>
             <w:pPr>
@@ -3275,7 +3276,7 @@
       <w:tr>
         <w:tc>
           <w:tcPr>
-            <w:tcW w:w="3605" w:type="dxa"/>
+            <w:tcW w:w="3960" w:type="dxa"/>
           </w:tcPr>
           <w:p>
             <w:pPr>
@@ -3339,7 +3340,7 @@
         </w:tc>
         <w:tc>
           <w:tcPr>
-            <w:tcW w:w="1530" w:type="dxa"/>
+            <w:tcW w:w="1350" w:type="dxa"/>
           </w:tcPr>
           <w:p>
             <w:pPr>
@@ -3364,7 +3365,7 @@
         </w:tc>
         <w:tc>
           <w:tcPr>
-            <w:tcW w:w="1435" w:type="dxa"/>
+            <w:tcW w:w="1082" w:type="dxa"/>
           </w:tcPr>
           <w:p>
             <w:pPr>
@@ -3391,7 +3392,7 @@
       <w:tr>
         <w:tc>
           <w:tcPr>
-            <w:tcW w:w="3605" w:type="dxa"/>
+            <w:tcW w:w="3960" w:type="dxa"/>
           </w:tcPr>
           <w:p>
             <w:pPr>
@@ -3455,7 +3456,7 @@
         </w:tc>
         <w:tc>
           <w:tcPr>
-            <w:tcW w:w="1530" w:type="dxa"/>
+            <w:tcW w:w="1350" w:type="dxa"/>
           </w:tcPr>
           <w:p>
             <w:pPr>
@@ -3480,7 +3481,7 @@
         </w:tc>
         <w:tc>
           <w:tcPr>
-            <w:tcW w:w="1435" w:type="dxa"/>
+            <w:tcW w:w="1082" w:type="dxa"/>
           </w:tcPr>
           <w:p>
             <w:pPr>
@@ -3507,7 +3508,7 @@
       <w:tr>
         <w:tc>
           <w:tcPr>
-            <w:tcW w:w="3605" w:type="dxa"/>
+            <w:tcW w:w="3960" w:type="dxa"/>
           </w:tcPr>
           <w:p>
             <w:pPr>
@@ -3597,7 +3598,7 @@
         </w:tc>
         <w:tc>
           <w:tcPr>
-            <w:tcW w:w="1530" w:type="dxa"/>
+            <w:tcW w:w="1350" w:type="dxa"/>
           </w:tcPr>
           <w:p>
             <w:pPr>
@@ -3626,7 +3627,7 @@
         </w:tc>
         <w:tc>
           <w:tcPr>
-            <w:tcW w:w="1435" w:type="dxa"/>
+            <w:tcW w:w="1082" w:type="dxa"/>
           </w:tcPr>
           <w:p>
             <w:pPr>
@@ -3679,7 +3680,7 @@
       <w:tr>
         <w:tc>
           <w:tcPr>
-            <w:tcW w:w="3605" w:type="dxa"/>
+            <w:tcW w:w="3960" w:type="dxa"/>
           </w:tcPr>
           <w:p>
             <w:pPr>
@@ -3743,7 +3744,7 @@
         </w:tc>
         <w:tc>
           <w:tcPr>
-            <w:tcW w:w="1530" w:type="dxa"/>
+            <w:tcW w:w="1350" w:type="dxa"/>
           </w:tcPr>
           <w:p>
             <w:pPr>
@@ -3768,7 +3769,7 @@
         </w:tc>
         <w:tc>
           <w:tcPr>
-            <w:tcW w:w="1435" w:type="dxa"/>
+            <w:tcW w:w="1082" w:type="dxa"/>
           </w:tcPr>
           <w:p>
             <w:pPr>
@@ -3795,7 +3796,7 @@
       <w:tr>
         <w:tc>
           <w:tcPr>
-            <w:tcW w:w="3605" w:type="dxa"/>
+            <w:tcW w:w="3960" w:type="dxa"/>
           </w:tcPr>
           <w:p>
             <w:pPr>
@@ -3859,7 +3860,7 @@
         </w:tc>
         <w:tc>
           <w:tcPr>
-            <w:tcW w:w="1530" w:type="dxa"/>
+            <w:tcW w:w="1350" w:type="dxa"/>
           </w:tcPr>
           <w:p>
             <w:pPr>
@@ -3884,7 +3885,7 @@
         </w:tc>
         <w:tc>
           <w:tcPr>
-            <w:tcW w:w="1435" w:type="dxa"/>
+            <w:tcW w:w="1082" w:type="dxa"/>
           </w:tcPr>
           <w:p>
             <w:pPr>
@@ -3911,7 +3912,7 @@
       <w:tr>
         <w:tc>
           <w:tcPr>
-            <w:tcW w:w="3605" w:type="dxa"/>
+            <w:tcW w:w="3960" w:type="dxa"/>
           </w:tcPr>
           <w:p>
             <w:pPr>
@@ -3975,7 +3976,7 @@
         </w:tc>
         <w:tc>
           <w:tcPr>
-            <w:tcW w:w="1530" w:type="dxa"/>
+            <w:tcW w:w="1350" w:type="dxa"/>
           </w:tcPr>
           <w:p>
             <w:pPr>
@@ -4000,7 +4001,7 @@
         </w:tc>
         <w:tc>
           <w:tcPr>
-            <w:tcW w:w="1435" w:type="dxa"/>
+            <w:tcW w:w="1082" w:type="dxa"/>
           </w:tcPr>
           <w:p>
             <w:pPr>
@@ -4027,7 +4028,7 @@
       <w:tr>
         <w:tc>
           <w:tcPr>
-            <w:tcW w:w="3605" w:type="dxa"/>
+            <w:tcW w:w="3960" w:type="dxa"/>
           </w:tcPr>
           <w:p>
             <w:pPr>
@@ -4091,7 +4092,7 @@
         </w:tc>
         <w:tc>
           <w:tcPr>
-            <w:tcW w:w="1530" w:type="dxa"/>
+            <w:tcW w:w="1350" w:type="dxa"/>
           </w:tcPr>
           <w:p>
             <w:pPr>
@@ -4116,7 +4117,7 @@
         </w:tc>
         <w:tc>
           <w:tcPr>
-            <w:tcW w:w="1435" w:type="dxa"/>
+            <w:tcW w:w="1082" w:type="dxa"/>
           </w:tcPr>
           <w:p>
             <w:pPr>
@@ -4143,7 +4144,7 @@
       <w:tr>
         <w:tc>
           <w:tcPr>
-            <w:tcW w:w="3605" w:type="dxa"/>
+            <w:tcW w:w="3960" w:type="dxa"/>
           </w:tcPr>
           <w:p>
             <w:pPr>
@@ -4211,7 +4212,7 @@
         </w:tc>
         <w:tc>
           <w:tcPr>
-            <w:tcW w:w="1530" w:type="dxa"/>
+            <w:tcW w:w="1350" w:type="dxa"/>
           </w:tcPr>
           <w:p>
             <w:pPr>
@@ -4240,7 +4241,7 @@
         </w:tc>
         <w:tc>
           <w:tcPr>
-            <w:tcW w:w="1435" w:type="dxa"/>
+            <w:tcW w:w="1082" w:type="dxa"/>
           </w:tcPr>
           <w:p>
             <w:pPr>
@@ -4293,7 +4294,7 @@
       <w:tr>
         <w:tc>
           <w:tcPr>
-            <w:tcW w:w="3605" w:type="dxa"/>
+            <w:tcW w:w="3960" w:type="dxa"/>
           </w:tcPr>
           <w:p>
             <w:pPr>
@@ -4361,7 +4362,7 @@
         </w:tc>
         <w:tc>
           <w:tcPr>
-            <w:tcW w:w="1530" w:type="dxa"/>
+            <w:tcW w:w="1350" w:type="dxa"/>
           </w:tcPr>
           <w:p>
             <w:pPr>
@@ -4412,7 +4413,7 @@
         </w:tc>
         <w:tc>
           <w:tcPr>
-            <w:tcW w:w="1435" w:type="dxa"/>
+            <w:tcW w:w="1082" w:type="dxa"/>
           </w:tcPr>
           <w:p>
             <w:pPr>
@@ -4465,54 +4466,54 @@
       <w:tr>
         <w:tc>
           <w:tcPr>
-            <w:tcW w:w="3605" w:type="dxa"/>
-          </w:tcPr>
-          <w:p>
-            <w:pPr>
-              <w:rPr>
-                <w:rFonts w:ascii="Raleway" w:hAnsi="Raleway"/>
-                <w:sz w:val="18"/>
-                <w:szCs w:val="18"/>
-                <w:lang w:val="en-US"/>
-              </w:rPr>
-            </w:pPr>
-          </w:p>
-        </w:tc>
-        <w:tc>
-          <w:tcPr>
-            <w:tcW w:w="1350" w:type="dxa"/>
-          </w:tcPr>
-          <w:p>
-            <w:pPr>
-              <w:jc w:val="right"/>
-              <w:rPr>
-                <w:rFonts w:ascii="Raleway" w:hAnsi="Raleway"/>
-                <w:sz w:val="18"/>
-                <w:szCs w:val="18"/>
-                <w:lang w:val="en-US"/>
-              </w:rPr>
-            </w:pPr>
-          </w:p>
-        </w:tc>
-        <w:tc>
-          <w:tcPr>
-            <w:tcW w:w="1530" w:type="dxa"/>
-          </w:tcPr>
-          <w:p>
-            <w:pPr>
-              <w:jc w:val="right"/>
-              <w:rPr>
-                <w:rFonts w:ascii="Raleway" w:hAnsi="Raleway"/>
-                <w:sz w:val="18"/>
-                <w:szCs w:val="18"/>
-                <w:lang w:val="en-US"/>
-              </w:rPr>
-            </w:pPr>
-          </w:p>
-        </w:tc>
-        <w:tc>
-          <w:tcPr>
-            <w:tcW w:w="1435" w:type="dxa"/>
+            <w:tcW w:w="3960" w:type="dxa"/>
+          </w:tcPr>
+          <w:p>
+            <w:pPr>
+              <w:rPr>
+                <w:rFonts w:ascii="Raleway" w:hAnsi="Raleway"/>
+                <w:sz w:val="18"/>
+                <w:szCs w:val="18"/>
+                <w:lang w:val="en-US"/>
+              </w:rPr>
+            </w:pPr>
+          </w:p>
+        </w:tc>
+        <w:tc>
+          <w:tcPr>
+            <w:tcW w:w="1350" w:type="dxa"/>
+          </w:tcPr>
+          <w:p>
+            <w:pPr>
+              <w:jc w:val="right"/>
+              <w:rPr>
+                <w:rFonts w:ascii="Raleway" w:hAnsi="Raleway"/>
+                <w:sz w:val="18"/>
+                <w:szCs w:val="18"/>
+                <w:lang w:val="en-US"/>
+              </w:rPr>
+            </w:pPr>
+          </w:p>
+        </w:tc>
+        <w:tc>
+          <w:tcPr>
+            <w:tcW w:w="1350" w:type="dxa"/>
+          </w:tcPr>
+          <w:p>
+            <w:pPr>
+              <w:jc w:val="right"/>
+              <w:rPr>
+                <w:rFonts w:ascii="Raleway" w:hAnsi="Raleway"/>
+                <w:sz w:val="18"/>
+                <w:szCs w:val="18"/>
+                <w:lang w:val="en-US"/>
+              </w:rPr>
+            </w:pPr>
+          </w:p>
+        </w:tc>
+        <w:tc>
+          <w:tcPr>
+            <w:tcW w:w="1082" w:type="dxa"/>
           </w:tcPr>
           <w:p>
             <w:pPr>
@@ -4530,26 +4531,26 @@
       <w:tr>
         <w:tc>
           <w:tcPr>
-            <w:tcW w:w="3605" w:type="dxa"/>
-          </w:tcPr>
-          <w:p>
-            <w:pPr>
-              <w:rPr>
-                <w:rFonts w:ascii="Raleway" w:hAnsi="Raleway"/>
-                <w:b/>
-                <w:bCs/>
-                <w:i/>
-                <w:iCs/>
-                <w:sz w:val="18"/>
-                <w:szCs w:val="18"/>
-                <w:lang w:val="en-US"/>
-              </w:rPr>
-            </w:pPr>
-          </w:p>
-        </w:tc>
-        <w:tc>
-          <w:tcPr>
-            <w:tcW w:w="4315" w:type="dxa"/>
+            <w:tcW w:w="3960" w:type="dxa"/>
+          </w:tcPr>
+          <w:p>
+            <w:pPr>
+              <w:rPr>
+                <w:rFonts w:ascii="Raleway" w:hAnsi="Raleway"/>
+                <w:b/>
+                <w:bCs/>
+                <w:i/>
+                <w:iCs/>
+                <w:sz w:val="18"/>
+                <w:szCs w:val="18"/>
+                <w:lang w:val="en-US"/>
+              </w:rPr>
+            </w:pPr>
+          </w:p>
+        </w:tc>
+        <w:tc>
+          <w:tcPr>
+            <w:tcW w:w="3782" w:type="dxa"/>
             <w:gridSpan w:val="3"/>
             <w:vAlign w:val="center"/>
           </w:tcPr>
@@ -4582,62 +4583,62 @@
       <w:tr>
         <w:tc>
           <w:tcPr>
-            <w:tcW w:w="3605" w:type="dxa"/>
-          </w:tcPr>
-          <w:p>
-            <w:pPr>
-              <w:rPr>
-                <w:rFonts w:ascii="Raleway" w:hAnsi="Raleway"/>
-                <w:b/>
-                <w:bCs/>
-                <w:i/>
-                <w:iCs/>
-                <w:sz w:val="18"/>
-                <w:szCs w:val="18"/>
-                <w:lang w:val="en-US"/>
-              </w:rPr>
-            </w:pPr>
-          </w:p>
-        </w:tc>
-        <w:tc>
-          <w:tcPr>
-            <w:tcW w:w="1350" w:type="dxa"/>
-          </w:tcPr>
-          <w:p>
-            <w:pPr>
-              <w:jc w:val="right"/>
-              <w:rPr>
-                <w:rFonts w:ascii="Raleway" w:hAnsi="Raleway"/>
-                <w:b/>
-                <w:bCs/>
-                <w:sz w:val="18"/>
-                <w:szCs w:val="18"/>
-                <w:lang w:val="en-US"/>
-              </w:rPr>
-            </w:pPr>
-          </w:p>
-        </w:tc>
-        <w:tc>
-          <w:tcPr>
-            <w:tcW w:w="1530" w:type="dxa"/>
-          </w:tcPr>
-          <w:p>
-            <w:pPr>
-              <w:jc w:val="right"/>
-              <w:rPr>
-                <w:rFonts w:ascii="Raleway" w:hAnsi="Raleway"/>
-                <w:b/>
-                <w:bCs/>
-                <w:sz w:val="18"/>
-                <w:szCs w:val="18"/>
-                <w:lang w:val="en-US"/>
-              </w:rPr>
-            </w:pPr>
-          </w:p>
-        </w:tc>
-        <w:tc>
-          <w:tcPr>
-            <w:tcW w:w="1435" w:type="dxa"/>
+            <w:tcW w:w="3960" w:type="dxa"/>
+          </w:tcPr>
+          <w:p>
+            <w:pPr>
+              <w:rPr>
+                <w:rFonts w:ascii="Raleway" w:hAnsi="Raleway"/>
+                <w:b/>
+                <w:bCs/>
+                <w:i/>
+                <w:iCs/>
+                <w:sz w:val="18"/>
+                <w:szCs w:val="18"/>
+                <w:lang w:val="en-US"/>
+              </w:rPr>
+            </w:pPr>
+          </w:p>
+        </w:tc>
+        <w:tc>
+          <w:tcPr>
+            <w:tcW w:w="1350" w:type="dxa"/>
+          </w:tcPr>
+          <w:p>
+            <w:pPr>
+              <w:jc w:val="right"/>
+              <w:rPr>
+                <w:rFonts w:ascii="Raleway" w:hAnsi="Raleway"/>
+                <w:b/>
+                <w:bCs/>
+                <w:sz w:val="18"/>
+                <w:szCs w:val="18"/>
+                <w:lang w:val="en-US"/>
+              </w:rPr>
+            </w:pPr>
+          </w:p>
+        </w:tc>
+        <w:tc>
+          <w:tcPr>
+            <w:tcW w:w="1350" w:type="dxa"/>
+          </w:tcPr>
+          <w:p>
+            <w:pPr>
+              <w:jc w:val="right"/>
+              <w:rPr>
+                <w:rFonts w:ascii="Raleway" w:hAnsi="Raleway"/>
+                <w:b/>
+                <w:bCs/>
+                <w:sz w:val="18"/>
+                <w:szCs w:val="18"/>
+                <w:lang w:val="en-US"/>
+              </w:rPr>
+            </w:pPr>
+          </w:p>
+        </w:tc>
+        <w:tc>
+          <w:tcPr>
+            <w:tcW w:w="1082" w:type="dxa"/>
           </w:tcPr>
           <w:p>
             <w:pPr>
@@ -4657,7 +4658,7 @@
       <w:tr>
         <w:tc>
           <w:tcPr>
-            <w:tcW w:w="3605" w:type="dxa"/>
+            <w:tcW w:w="3960" w:type="dxa"/>
           </w:tcPr>
           <w:p>
             <w:pPr>
@@ -4750,7 +4751,7 @@
         </w:tc>
         <w:tc>
           <w:tcPr>
-            <w:tcW w:w="1530" w:type="dxa"/>
+            <w:tcW w:w="1350" w:type="dxa"/>
           </w:tcPr>
           <w:p>
             <w:pPr>
@@ -4824,7 +4825,7 @@
         </w:tc>
         <w:tc>
           <w:tcPr>
-            <w:tcW w:w="1435" w:type="dxa"/>
+            <w:tcW w:w="1082" w:type="dxa"/>
           </w:tcPr>
           <w:p>
             <w:pPr>
@@ -4855,28 +4856,30 @@
       <w:tr>
         <w:tc>
           <w:tcPr>
-            <w:tcW w:w="3605" w:type="dxa"/>
-          </w:tcPr>
-          <w:p>
-            <w:pPr>
-              <w:rPr>
-                <w:rFonts w:ascii="Raleway" w:hAnsi="Raleway"/>
-                <w:b/>
-                <w:bCs/>
-                <w:i/>
-                <w:iCs/>
-                <w:sz w:val="18"/>
-                <w:szCs w:val="18"/>
-                <w:lang w:val="en-US"/>
-              </w:rPr>
-            </w:pPr>
-            <w:r>
-              <w:rPr>
-                <w:rFonts w:ascii="Raleway" w:hAnsi="Raleway"/>
-                <w:b/>
-                <w:bCs/>
-                <w:i/>
-                <w:iCs/>
+            <w:tcW w:w="3960" w:type="dxa"/>
+          </w:tcPr>
+          <w:p>
+            <w:pPr>
+              <w:rPr>
+                <w:rFonts w:ascii="Raleway" w:hAnsi="Raleway"/>
+                <w:b/>
+                <w:bCs/>
+                <w:i/>
+                <w:iCs/>
+                <w:color w:val="FFFFFF" w:themeColor="background1"/>
+                <w:sz w:val="18"/>
+                <w:szCs w:val="18"/>
+                <w:lang w:val="en-US"/>
+              </w:rPr>
+            </w:pPr>
+            <w:r>
+              <w:rPr>
+                <w:rFonts w:ascii="Raleway" w:hAnsi="Raleway"/>
+                <w:b/>
+                <w:bCs/>
+                <w:i/>
+                <w:iCs/>
+                <w:color w:val="FFFFFF" w:themeColor="background1"/>
                 <w:sz w:val="18"/>
                 <w:szCs w:val="18"/>
                 <w:lang w:val="en-US"/>
@@ -4905,25 +4908,25 @@
         </w:tc>
         <w:tc>
           <w:tcPr>
-            <w:tcW w:w="1530" w:type="dxa"/>
-          </w:tcPr>
-          <w:p>
-            <w:pPr>
-              <w:jc w:val="right"/>
-              <w:rPr>
-                <w:rFonts w:ascii="Raleway" w:hAnsi="Raleway"/>
-                <w:b/>
-                <w:bCs/>
-                <w:sz w:val="18"/>
-                <w:szCs w:val="18"/>
-                <w:lang w:val="en-US"/>
-              </w:rPr>
-            </w:pPr>
-          </w:p>
-        </w:tc>
-        <w:tc>
-          <w:tcPr>
-            <w:tcW w:w="1435" w:type="dxa"/>
+            <w:tcW w:w="1350" w:type="dxa"/>
+          </w:tcPr>
+          <w:p>
+            <w:pPr>
+              <w:jc w:val="right"/>
+              <w:rPr>
+                <w:rFonts w:ascii="Raleway" w:hAnsi="Raleway"/>
+                <w:b/>
+                <w:bCs/>
+                <w:sz w:val="18"/>
+                <w:szCs w:val="18"/>
+                <w:lang w:val="en-US"/>
+              </w:rPr>
+            </w:pPr>
+          </w:p>
+        </w:tc>
+        <w:tc>
+          <w:tcPr>
+            <w:tcW w:w="1082" w:type="dxa"/>
           </w:tcPr>
           <w:p>
             <w:pPr>
@@ -4943,7 +4946,7 @@
       <w:tr>
         <w:tc>
           <w:tcPr>
-            <w:tcW w:w="3605" w:type="dxa"/>
+            <w:tcW w:w="3960" w:type="dxa"/>
           </w:tcPr>
           <w:p>
             <w:pPr>
@@ -5011,7 +5014,7 @@
         </w:tc>
         <w:tc>
           <w:tcPr>
-            <w:tcW w:w="1530" w:type="dxa"/>
+            <w:tcW w:w="1350" w:type="dxa"/>
           </w:tcPr>
           <w:p>
             <w:pPr>
@@ -5040,7 +5043,7 @@
         </w:tc>
         <w:tc>
           <w:tcPr>
-            <w:tcW w:w="1435" w:type="dxa"/>
+            <w:tcW w:w="1082" w:type="dxa"/>
           </w:tcPr>
           <w:p>
             <w:pPr>
@@ -5071,7 +5074,7 @@
       <w:tr>
         <w:tc>
           <w:tcPr>
-            <w:tcW w:w="3605" w:type="dxa"/>
+            <w:tcW w:w="3960" w:type="dxa"/>
           </w:tcPr>
           <w:p>
             <w:pPr>
@@ -5135,7 +5138,7 @@
         </w:tc>
         <w:tc>
           <w:tcPr>
-            <w:tcW w:w="1530" w:type="dxa"/>
+            <w:tcW w:w="1350" w:type="dxa"/>
           </w:tcPr>
           <w:p>
             <w:pPr>
@@ -5160,7 +5163,7 @@
         </w:tc>
         <w:tc>
           <w:tcPr>
-            <w:tcW w:w="1435" w:type="dxa"/>
+            <w:tcW w:w="1082" w:type="dxa"/>
           </w:tcPr>
           <w:p>
             <w:pPr>
@@ -5187,7 +5190,7 @@
       <w:tr>
         <w:tc>
           <w:tcPr>
-            <w:tcW w:w="3605" w:type="dxa"/>
+            <w:tcW w:w="3960" w:type="dxa"/>
           </w:tcPr>
           <w:p>
             <w:pPr>
@@ -5251,7 +5254,7 @@
         </w:tc>
         <w:tc>
           <w:tcPr>
-            <w:tcW w:w="1530" w:type="dxa"/>
+            <w:tcW w:w="1350" w:type="dxa"/>
           </w:tcPr>
           <w:p>
             <w:pPr>
@@ -5294,7 +5297,7 @@
         </w:tc>
         <w:tc>
           <w:tcPr>
-            <w:tcW w:w="1435" w:type="dxa"/>
+            <w:tcW w:w="1082" w:type="dxa"/>
           </w:tcPr>
           <w:p>
             <w:pPr>
@@ -5321,7 +5324,7 @@
       <w:tr>
         <w:tc>
           <w:tcPr>
-            <w:tcW w:w="3605" w:type="dxa"/>
+            <w:tcW w:w="3960" w:type="dxa"/>
           </w:tcPr>
           <w:p>
             <w:pPr>
@@ -5389,7 +5392,7 @@
         </w:tc>
         <w:tc>
           <w:tcPr>
-            <w:tcW w:w="1530" w:type="dxa"/>
+            <w:tcW w:w="1350" w:type="dxa"/>
           </w:tcPr>
           <w:p>
             <w:pPr>
@@ -5418,7 +5421,7 @@
         </w:tc>
         <w:tc>
           <w:tcPr>
-            <w:tcW w:w="1435" w:type="dxa"/>
+            <w:tcW w:w="1082" w:type="dxa"/>
           </w:tcPr>
           <w:p>
             <w:pPr>
@@ -5449,7 +5452,7 @@
       <w:tr>
         <w:tc>
           <w:tcPr>
-            <w:tcW w:w="3605" w:type="dxa"/>
+            <w:tcW w:w="3960" w:type="dxa"/>
           </w:tcPr>
           <w:p>
             <w:pPr>
@@ -5517,7 +5520,7 @@
         </w:tc>
         <w:tc>
           <w:tcPr>
-            <w:tcW w:w="1530" w:type="dxa"/>
+            <w:tcW w:w="1350" w:type="dxa"/>
           </w:tcPr>
           <w:p>
             <w:pPr>
@@ -5546,7 +5549,7 @@
         </w:tc>
         <w:tc>
           <w:tcPr>
-            <w:tcW w:w="1435" w:type="dxa"/>
+            <w:tcW w:w="1082" w:type="dxa"/>
           </w:tcPr>
           <w:p>
             <w:pPr>
@@ -5577,7 +5580,7 @@
       <w:tr>
         <w:tc>
           <w:tcPr>
-            <w:tcW w:w="3605" w:type="dxa"/>
+            <w:tcW w:w="3960" w:type="dxa"/>
           </w:tcPr>
           <w:p>
             <w:pPr>
@@ -5645,7 +5648,7 @@
         </w:tc>
         <w:tc>
           <w:tcPr>
-            <w:tcW w:w="1530" w:type="dxa"/>
+            <w:tcW w:w="1350" w:type="dxa"/>
           </w:tcPr>
           <w:p>
             <w:pPr>
@@ -5718,7 +5721,7 @@
         </w:tc>
         <w:tc>
           <w:tcPr>
-            <w:tcW w:w="1435" w:type="dxa"/>
+            <w:tcW w:w="1082" w:type="dxa"/>
           </w:tcPr>
           <w:p>
             <w:pPr>
@@ -5749,7 +5752,7 @@
       <w:tr>
         <w:tc>
           <w:tcPr>
-            <w:tcW w:w="3605" w:type="dxa"/>
+            <w:tcW w:w="3960" w:type="dxa"/>
           </w:tcPr>
           <w:p>
             <w:pPr>
@@ -5824,7 +5827,7 @@
         </w:tc>
         <w:tc>
           <w:tcPr>
-            <w:tcW w:w="1530" w:type="dxa"/>
+            <w:tcW w:w="1350" w:type="dxa"/>
           </w:tcPr>
           <w:p>
             <w:pPr>
@@ -5849,7 +5852,7 @@
         </w:tc>
         <w:tc>
           <w:tcPr>
-            <w:tcW w:w="1435" w:type="dxa"/>
+            <w:tcW w:w="1082" w:type="dxa"/>
           </w:tcPr>
           <w:p>
             <w:pPr>
@@ -5876,7 +5879,7 @@
       <w:tr>
         <w:tc>
           <w:tcPr>
-            <w:tcW w:w="3605" w:type="dxa"/>
+            <w:tcW w:w="3960" w:type="dxa"/>
           </w:tcPr>
           <w:p>
             <w:pPr>
@@ -5974,7 +5977,7 @@
         </w:tc>
         <w:tc>
           <w:tcPr>
-            <w:tcW w:w="1530" w:type="dxa"/>
+            <w:tcW w:w="1350" w:type="dxa"/>
           </w:tcPr>
           <w:p>
             <w:pPr>
@@ -5999,7 +6002,7 @@
         </w:tc>
         <w:tc>
           <w:tcPr>
-            <w:tcW w:w="1435" w:type="dxa"/>
+            <w:tcW w:w="1082" w:type="dxa"/>
           </w:tcPr>
           <w:p>
             <w:pPr>
@@ -6026,7 +6029,7 @@
       <w:tr>
         <w:tc>
           <w:tcPr>
-            <w:tcW w:w="3605" w:type="dxa"/>
+            <w:tcW w:w="3960" w:type="dxa"/>
           </w:tcPr>
           <w:p>
             <w:pPr>
@@ -6101,7 +6104,7 @@
         </w:tc>
         <w:tc>
           <w:tcPr>
-            <w:tcW w:w="1530" w:type="dxa"/>
+            <w:tcW w:w="1350" w:type="dxa"/>
           </w:tcPr>
           <w:p>
             <w:pPr>
@@ -6126,7 +6129,7 @@
         </w:tc>
         <w:tc>
           <w:tcPr>
-            <w:tcW w:w="1435" w:type="dxa"/>
+            <w:tcW w:w="1082" w:type="dxa"/>
           </w:tcPr>
           <w:p>
             <w:pPr>
@@ -6153,7 +6156,7 @@
       <w:tr>
         <w:tc>
           <w:tcPr>
-            <w:tcW w:w="3605" w:type="dxa"/>
+            <w:tcW w:w="3960" w:type="dxa"/>
           </w:tcPr>
           <w:p>
             <w:pPr>
@@ -6228,7 +6231,7 @@
         </w:tc>
         <w:tc>
           <w:tcPr>
-            <w:tcW w:w="1530" w:type="dxa"/>
+            <w:tcW w:w="1350" w:type="dxa"/>
           </w:tcPr>
           <w:p>
             <w:pPr>
@@ -6253,7 +6256,7 @@
         </w:tc>
         <w:tc>
           <w:tcPr>
-            <w:tcW w:w="1435" w:type="dxa"/>
+            <w:tcW w:w="1082" w:type="dxa"/>
           </w:tcPr>
           <w:p>
             <w:pPr>
@@ -6280,7 +6283,7 @@
       <w:tr>
         <w:tc>
           <w:tcPr>
-            <w:tcW w:w="3605" w:type="dxa"/>
+            <w:tcW w:w="3960" w:type="dxa"/>
           </w:tcPr>
           <w:p>
             <w:pPr>
@@ -6373,7 +6376,7 @@
         </w:tc>
         <w:tc>
           <w:tcPr>
-            <w:tcW w:w="1530" w:type="dxa"/>
+            <w:tcW w:w="1350" w:type="dxa"/>
           </w:tcPr>
           <w:p>
             <w:pPr>
@@ -6416,7 +6419,7 @@
         </w:tc>
         <w:tc>
           <w:tcPr>
-            <w:tcW w:w="1435" w:type="dxa"/>
+            <w:tcW w:w="1082" w:type="dxa"/>
           </w:tcPr>
           <w:p>
             <w:pPr>

</xml_diff>

<commit_message>
made scatterplot with Raleway font
</commit_message>
<xml_diff>
--- a/output_for_writeups/table_one_to_present.docx
+++ b/output_for_writeups/table_one_to_present.docx
@@ -6,7 +6,7 @@
     <w:tbl>
       <w:tblPr>
         <w:tblStyle w:val="TableGrid"/>
-        <w:tblW w:w="7742" w:type="dxa"/>
+        <w:tblW w:w="8010" w:type="dxa"/>
         <w:tblInd w:w="-90" w:type="dxa"/>
         <w:tblBorders>
           <w:top w:val="none" w:sz="0" w:space="0" w:color="auto"/>
@@ -20,30 +20,30 @@
         <w:tblLook w:val="04A0" w:firstRow="1" w:lastRow="0" w:firstColumn="1" w:lastColumn="0" w:noHBand="0" w:noVBand="1"/>
       </w:tblPr>
       <w:tblGrid>
-        <w:gridCol w:w="3960"/>
+        <w:gridCol w:w="3780"/>
         <w:gridCol w:w="1350"/>
-        <w:gridCol w:w="1350"/>
-        <w:gridCol w:w="1082"/>
+        <w:gridCol w:w="1440"/>
+        <w:gridCol w:w="1440"/>
       </w:tblGrid>
       <w:tr>
         <w:tc>
           <w:tcPr>
-            <w:tcW w:w="3960" w:type="dxa"/>
-          </w:tcPr>
-          <w:p>
-            <w:pPr>
-              <w:rPr>
-                <w:rFonts w:ascii="Raleway" w:hAnsi="Raleway"/>
-                <w:sz w:val="18"/>
-                <w:szCs w:val="18"/>
-                <w:lang w:val="en-US"/>
-              </w:rPr>
-            </w:pPr>
-          </w:p>
-        </w:tc>
-        <w:tc>
-          <w:tcPr>
-            <w:tcW w:w="3782" w:type="dxa"/>
+            <w:tcW w:w="3780" w:type="dxa"/>
+          </w:tcPr>
+          <w:p>
+            <w:pPr>
+              <w:rPr>
+                <w:rFonts w:ascii="Raleway" w:hAnsi="Raleway"/>
+                <w:sz w:val="18"/>
+                <w:szCs w:val="18"/>
+                <w:lang w:val="en-US"/>
+              </w:rPr>
+            </w:pPr>
+          </w:p>
+        </w:tc>
+        <w:tc>
+          <w:tcPr>
+            <w:tcW w:w="4230" w:type="dxa"/>
             <w:gridSpan w:val="3"/>
             <w:vAlign w:val="center"/>
           </w:tcPr>
@@ -76,7 +76,7 @@
       <w:tr>
         <w:tc>
           <w:tcPr>
-            <w:tcW w:w="3960" w:type="dxa"/>
+            <w:tcW w:w="3780" w:type="dxa"/>
           </w:tcPr>
           <w:p>
             <w:pPr>
@@ -109,25 +109,25 @@
         </w:tc>
         <w:tc>
           <w:tcPr>
-            <w:tcW w:w="1350" w:type="dxa"/>
-          </w:tcPr>
-          <w:p>
-            <w:pPr>
-              <w:jc w:val="right"/>
-              <w:rPr>
-                <w:rFonts w:ascii="Raleway" w:hAnsi="Raleway"/>
-                <w:b/>
-                <w:bCs/>
-                <w:sz w:val="18"/>
-                <w:szCs w:val="18"/>
-                <w:lang w:val="en-US"/>
-              </w:rPr>
-            </w:pPr>
-          </w:p>
-        </w:tc>
-        <w:tc>
-          <w:tcPr>
-            <w:tcW w:w="1082" w:type="dxa"/>
+            <w:tcW w:w="1440" w:type="dxa"/>
+          </w:tcPr>
+          <w:p>
+            <w:pPr>
+              <w:jc w:val="right"/>
+              <w:rPr>
+                <w:rFonts w:ascii="Raleway" w:hAnsi="Raleway"/>
+                <w:b/>
+                <w:bCs/>
+                <w:sz w:val="18"/>
+                <w:szCs w:val="18"/>
+                <w:lang w:val="en-US"/>
+              </w:rPr>
+            </w:pPr>
+          </w:p>
+        </w:tc>
+        <w:tc>
+          <w:tcPr>
+            <w:tcW w:w="1440" w:type="dxa"/>
           </w:tcPr>
           <w:p>
             <w:pPr>
@@ -147,7 +147,7 @@
       <w:tr>
         <w:tc>
           <w:tcPr>
-            <w:tcW w:w="3960" w:type="dxa"/>
+            <w:tcW w:w="3780" w:type="dxa"/>
           </w:tcPr>
           <w:p>
             <w:pPr>
@@ -236,7 +236,7 @@
         </w:tc>
         <w:tc>
           <w:tcPr>
-            <w:tcW w:w="1350" w:type="dxa"/>
+            <w:tcW w:w="1440" w:type="dxa"/>
           </w:tcPr>
           <w:p>
             <w:pPr>
@@ -299,7 +299,7 @@
         </w:tc>
         <w:tc>
           <w:tcPr>
-            <w:tcW w:w="1082" w:type="dxa"/>
+            <w:tcW w:w="1440" w:type="dxa"/>
           </w:tcPr>
           <w:p>
             <w:pPr>
@@ -330,7 +330,7 @@
       <w:tr>
         <w:tc>
           <w:tcPr>
-            <w:tcW w:w="3960" w:type="dxa"/>
+            <w:tcW w:w="3780" w:type="dxa"/>
           </w:tcPr>
           <w:p>
             <w:pPr>
@@ -363,25 +363,25 @@
         </w:tc>
         <w:tc>
           <w:tcPr>
-            <w:tcW w:w="1350" w:type="dxa"/>
-          </w:tcPr>
-          <w:p>
-            <w:pPr>
-              <w:jc w:val="right"/>
-              <w:rPr>
-                <w:rFonts w:ascii="Raleway" w:hAnsi="Raleway"/>
-                <w:b/>
-                <w:bCs/>
-                <w:sz w:val="18"/>
-                <w:szCs w:val="18"/>
-                <w:lang w:val="en-US"/>
-              </w:rPr>
-            </w:pPr>
-          </w:p>
-        </w:tc>
-        <w:tc>
-          <w:tcPr>
-            <w:tcW w:w="1082" w:type="dxa"/>
+            <w:tcW w:w="1440" w:type="dxa"/>
+          </w:tcPr>
+          <w:p>
+            <w:pPr>
+              <w:jc w:val="right"/>
+              <w:rPr>
+                <w:rFonts w:ascii="Raleway" w:hAnsi="Raleway"/>
+                <w:b/>
+                <w:bCs/>
+                <w:sz w:val="18"/>
+                <w:szCs w:val="18"/>
+                <w:lang w:val="en-US"/>
+              </w:rPr>
+            </w:pPr>
+          </w:p>
+        </w:tc>
+        <w:tc>
+          <w:tcPr>
+            <w:tcW w:w="1440" w:type="dxa"/>
           </w:tcPr>
           <w:p>
             <w:pPr>
@@ -401,7 +401,7 @@
       <w:tr>
         <w:tc>
           <w:tcPr>
-            <w:tcW w:w="3960" w:type="dxa"/>
+            <w:tcW w:w="3780" w:type="dxa"/>
           </w:tcPr>
           <w:p>
             <w:pPr>
@@ -485,7 +485,7 @@
         </w:tc>
         <w:tc>
           <w:tcPr>
-            <w:tcW w:w="1350" w:type="dxa"/>
+            <w:tcW w:w="1440" w:type="dxa"/>
           </w:tcPr>
           <w:p>
             <w:pPr>
@@ -537,7 +537,7 @@
         </w:tc>
         <w:tc>
           <w:tcPr>
-            <w:tcW w:w="1082" w:type="dxa"/>
+            <w:tcW w:w="1440" w:type="dxa"/>
           </w:tcPr>
           <w:p>
             <w:pPr>
@@ -582,7 +582,7 @@
       <w:tr>
         <w:tc>
           <w:tcPr>
-            <w:tcW w:w="3960" w:type="dxa"/>
+            <w:tcW w:w="3780" w:type="dxa"/>
           </w:tcPr>
           <w:p>
             <w:pPr>
@@ -617,23 +617,23 @@
         </w:tc>
         <w:tc>
           <w:tcPr>
-            <w:tcW w:w="1350" w:type="dxa"/>
-          </w:tcPr>
-          <w:p>
-            <w:pPr>
-              <w:jc w:val="right"/>
-              <w:rPr>
-                <w:rFonts w:ascii="Raleway" w:hAnsi="Raleway"/>
-                <w:sz w:val="18"/>
-                <w:szCs w:val="18"/>
-                <w:lang w:val="en-US"/>
-              </w:rPr>
-            </w:pPr>
-          </w:p>
-        </w:tc>
-        <w:tc>
-          <w:tcPr>
-            <w:tcW w:w="1082" w:type="dxa"/>
+            <w:tcW w:w="1440" w:type="dxa"/>
+          </w:tcPr>
+          <w:p>
+            <w:pPr>
+              <w:jc w:val="right"/>
+              <w:rPr>
+                <w:rFonts w:ascii="Raleway" w:hAnsi="Raleway"/>
+                <w:sz w:val="18"/>
+                <w:szCs w:val="18"/>
+                <w:lang w:val="en-US"/>
+              </w:rPr>
+            </w:pPr>
+          </w:p>
+        </w:tc>
+        <w:tc>
+          <w:tcPr>
+            <w:tcW w:w="1440" w:type="dxa"/>
           </w:tcPr>
           <w:p>
             <w:pPr>
@@ -651,7 +651,7 @@
       <w:tr>
         <w:tc>
           <w:tcPr>
-            <w:tcW w:w="3960" w:type="dxa"/>
+            <w:tcW w:w="3780" w:type="dxa"/>
           </w:tcPr>
           <w:p>
             <w:pPr>
@@ -706,7 +706,7 @@
         </w:tc>
         <w:tc>
           <w:tcPr>
-            <w:tcW w:w="1350" w:type="dxa"/>
+            <w:tcW w:w="1440" w:type="dxa"/>
           </w:tcPr>
           <w:p>
             <w:pPr>
@@ -731,7 +731,7 @@
         </w:tc>
         <w:tc>
           <w:tcPr>
-            <w:tcW w:w="1082" w:type="dxa"/>
+            <w:tcW w:w="1440" w:type="dxa"/>
           </w:tcPr>
           <w:p>
             <w:pPr>
@@ -758,7 +758,7 @@
       <w:tr>
         <w:tc>
           <w:tcPr>
-            <w:tcW w:w="3960" w:type="dxa"/>
+            <w:tcW w:w="3780" w:type="dxa"/>
           </w:tcPr>
           <w:p>
             <w:pPr>
@@ -807,23 +807,23 @@
         </w:tc>
         <w:tc>
           <w:tcPr>
-            <w:tcW w:w="1350" w:type="dxa"/>
-          </w:tcPr>
-          <w:p>
-            <w:pPr>
-              <w:jc w:val="right"/>
-              <w:rPr>
-                <w:rFonts w:ascii="Raleway" w:hAnsi="Raleway"/>
-                <w:sz w:val="18"/>
-                <w:szCs w:val="18"/>
-                <w:lang w:val="en-US"/>
-              </w:rPr>
-            </w:pPr>
-          </w:p>
-        </w:tc>
-        <w:tc>
-          <w:tcPr>
-            <w:tcW w:w="1082" w:type="dxa"/>
+            <w:tcW w:w="1440" w:type="dxa"/>
+          </w:tcPr>
+          <w:p>
+            <w:pPr>
+              <w:jc w:val="right"/>
+              <w:rPr>
+                <w:rFonts w:ascii="Raleway" w:hAnsi="Raleway"/>
+                <w:sz w:val="18"/>
+                <w:szCs w:val="18"/>
+                <w:lang w:val="en-US"/>
+              </w:rPr>
+            </w:pPr>
+          </w:p>
+        </w:tc>
+        <w:tc>
+          <w:tcPr>
+            <w:tcW w:w="1440" w:type="dxa"/>
           </w:tcPr>
           <w:p>
             <w:pPr>
@@ -841,7 +841,7 @@
       <w:tr>
         <w:tc>
           <w:tcPr>
-            <w:tcW w:w="3960" w:type="dxa"/>
+            <w:tcW w:w="3780" w:type="dxa"/>
           </w:tcPr>
           <w:p>
             <w:pPr>
@@ -929,7 +929,7 @@
         </w:tc>
         <w:tc>
           <w:tcPr>
-            <w:tcW w:w="1350" w:type="dxa"/>
+            <w:tcW w:w="1440" w:type="dxa"/>
           </w:tcPr>
           <w:p>
             <w:pPr>
@@ -954,7 +954,7 @@
         </w:tc>
         <w:tc>
           <w:tcPr>
-            <w:tcW w:w="1082" w:type="dxa"/>
+            <w:tcW w:w="1440" w:type="dxa"/>
           </w:tcPr>
           <w:p>
             <w:pPr>
@@ -981,7 +981,7 @@
       <w:tr>
         <w:tc>
           <w:tcPr>
-            <w:tcW w:w="3960" w:type="dxa"/>
+            <w:tcW w:w="3780" w:type="dxa"/>
           </w:tcPr>
           <w:p>
             <w:pPr>
@@ -1034,7 +1034,7 @@
         </w:tc>
         <w:tc>
           <w:tcPr>
-            <w:tcW w:w="1350" w:type="dxa"/>
+            <w:tcW w:w="1440" w:type="dxa"/>
           </w:tcPr>
           <w:p>
             <w:pPr>
@@ -1059,7 +1059,7 @@
         </w:tc>
         <w:tc>
           <w:tcPr>
-            <w:tcW w:w="1082" w:type="dxa"/>
+            <w:tcW w:w="1440" w:type="dxa"/>
           </w:tcPr>
           <w:p>
             <w:pPr>
@@ -1086,7 +1086,7 @@
       <w:tr>
         <w:tc>
           <w:tcPr>
-            <w:tcW w:w="3960" w:type="dxa"/>
+            <w:tcW w:w="3780" w:type="dxa"/>
           </w:tcPr>
           <w:p>
             <w:pPr>
@@ -1139,7 +1139,7 @@
         </w:tc>
         <w:tc>
           <w:tcPr>
-            <w:tcW w:w="1350" w:type="dxa"/>
+            <w:tcW w:w="1440" w:type="dxa"/>
           </w:tcPr>
           <w:p>
             <w:pPr>
@@ -1164,7 +1164,7 @@
         </w:tc>
         <w:tc>
           <w:tcPr>
-            <w:tcW w:w="1082" w:type="dxa"/>
+            <w:tcW w:w="1440" w:type="dxa"/>
           </w:tcPr>
           <w:p>
             <w:pPr>
@@ -1191,7 +1191,7 @@
       <w:tr>
         <w:tc>
           <w:tcPr>
-            <w:tcW w:w="3960" w:type="dxa"/>
+            <w:tcW w:w="3780" w:type="dxa"/>
           </w:tcPr>
           <w:p>
             <w:pPr>
@@ -1244,7 +1244,7 @@
         </w:tc>
         <w:tc>
           <w:tcPr>
-            <w:tcW w:w="1350" w:type="dxa"/>
+            <w:tcW w:w="1440" w:type="dxa"/>
           </w:tcPr>
           <w:p>
             <w:pPr>
@@ -1269,7 +1269,7 @@
         </w:tc>
         <w:tc>
           <w:tcPr>
-            <w:tcW w:w="1082" w:type="dxa"/>
+            <w:tcW w:w="1440" w:type="dxa"/>
           </w:tcPr>
           <w:p>
             <w:pPr>
@@ -1296,7 +1296,7 @@
       <w:tr>
         <w:tc>
           <w:tcPr>
-            <w:tcW w:w="3960" w:type="dxa"/>
+            <w:tcW w:w="3780" w:type="dxa"/>
           </w:tcPr>
           <w:p>
             <w:pPr>
@@ -1367,7 +1367,7 @@
         </w:tc>
         <w:tc>
           <w:tcPr>
-            <w:tcW w:w="1350" w:type="dxa"/>
+            <w:tcW w:w="1440" w:type="dxa"/>
           </w:tcPr>
           <w:p>
             <w:pPr>
@@ -1392,7 +1392,7 @@
         </w:tc>
         <w:tc>
           <w:tcPr>
-            <w:tcW w:w="1082" w:type="dxa"/>
+            <w:tcW w:w="1440" w:type="dxa"/>
           </w:tcPr>
           <w:p>
             <w:pPr>
@@ -1419,7 +1419,7 @@
       <w:tr>
         <w:tc>
           <w:tcPr>
-            <w:tcW w:w="3960" w:type="dxa"/>
+            <w:tcW w:w="3780" w:type="dxa"/>
           </w:tcPr>
           <w:p>
             <w:pPr>
@@ -1530,7 +1530,7 @@
         </w:tc>
         <w:tc>
           <w:tcPr>
-            <w:tcW w:w="1350" w:type="dxa"/>
+            <w:tcW w:w="1440" w:type="dxa"/>
           </w:tcPr>
           <w:p>
             <w:pPr>
@@ -1591,7 +1591,7 @@
         </w:tc>
         <w:tc>
           <w:tcPr>
-            <w:tcW w:w="1082" w:type="dxa"/>
+            <w:tcW w:w="1440" w:type="dxa"/>
           </w:tcPr>
           <w:p>
             <w:pPr>
@@ -1654,7 +1654,7 @@
       <w:tr>
         <w:tc>
           <w:tcPr>
-            <w:tcW w:w="3960" w:type="dxa"/>
+            <w:tcW w:w="3780" w:type="dxa"/>
           </w:tcPr>
           <w:p>
             <w:pPr>
@@ -1687,23 +1687,23 @@
         </w:tc>
         <w:tc>
           <w:tcPr>
-            <w:tcW w:w="1350" w:type="dxa"/>
-          </w:tcPr>
-          <w:p>
-            <w:pPr>
-              <w:jc w:val="right"/>
-              <w:rPr>
-                <w:rFonts w:ascii="Raleway" w:hAnsi="Raleway"/>
-                <w:sz w:val="18"/>
-                <w:szCs w:val="18"/>
-                <w:lang w:val="en-US"/>
-              </w:rPr>
-            </w:pPr>
-          </w:p>
-        </w:tc>
-        <w:tc>
-          <w:tcPr>
-            <w:tcW w:w="1082" w:type="dxa"/>
+            <w:tcW w:w="1440" w:type="dxa"/>
+          </w:tcPr>
+          <w:p>
+            <w:pPr>
+              <w:jc w:val="right"/>
+              <w:rPr>
+                <w:rFonts w:ascii="Raleway" w:hAnsi="Raleway"/>
+                <w:sz w:val="18"/>
+                <w:szCs w:val="18"/>
+                <w:lang w:val="en-US"/>
+              </w:rPr>
+            </w:pPr>
+          </w:p>
+        </w:tc>
+        <w:tc>
+          <w:tcPr>
+            <w:tcW w:w="1440" w:type="dxa"/>
           </w:tcPr>
           <w:p>
             <w:pPr>
@@ -1721,24 +1721,24 @@
       <w:tr>
         <w:tc>
           <w:tcPr>
-            <w:tcW w:w="3960" w:type="dxa"/>
-          </w:tcPr>
-          <w:p>
-            <w:pPr>
-              <w:rPr>
-                <w:rFonts w:ascii="Raleway" w:hAnsi="Raleway"/>
-                <w:b/>
-                <w:bCs/>
-                <w:sz w:val="18"/>
-                <w:szCs w:val="18"/>
-                <w:lang w:val="en-US"/>
-              </w:rPr>
-            </w:pPr>
-          </w:p>
-        </w:tc>
-        <w:tc>
-          <w:tcPr>
-            <w:tcW w:w="3782" w:type="dxa"/>
+            <w:tcW w:w="3780" w:type="dxa"/>
+          </w:tcPr>
+          <w:p>
+            <w:pPr>
+              <w:rPr>
+                <w:rFonts w:ascii="Raleway" w:hAnsi="Raleway"/>
+                <w:b/>
+                <w:bCs/>
+                <w:sz w:val="18"/>
+                <w:szCs w:val="18"/>
+                <w:lang w:val="en-US"/>
+              </w:rPr>
+            </w:pPr>
+          </w:p>
+        </w:tc>
+        <w:tc>
+          <w:tcPr>
+            <w:tcW w:w="4230" w:type="dxa"/>
             <w:gridSpan w:val="3"/>
             <w:vAlign w:val="center"/>
           </w:tcPr>
@@ -1769,7 +1769,7 @@
       <w:tr>
         <w:tc>
           <w:tcPr>
-            <w:tcW w:w="3960" w:type="dxa"/>
+            <w:tcW w:w="3780" w:type="dxa"/>
           </w:tcPr>
           <w:p>
             <w:pPr>
@@ -1802,23 +1802,23 @@
         </w:tc>
         <w:tc>
           <w:tcPr>
-            <w:tcW w:w="1350" w:type="dxa"/>
-          </w:tcPr>
-          <w:p>
-            <w:pPr>
-              <w:jc w:val="right"/>
-              <w:rPr>
-                <w:rFonts w:ascii="Raleway" w:hAnsi="Raleway"/>
-                <w:sz w:val="18"/>
-                <w:szCs w:val="18"/>
-                <w:lang w:val="en-US"/>
-              </w:rPr>
-            </w:pPr>
-          </w:p>
-        </w:tc>
-        <w:tc>
-          <w:tcPr>
-            <w:tcW w:w="1082" w:type="dxa"/>
+            <w:tcW w:w="1440" w:type="dxa"/>
+          </w:tcPr>
+          <w:p>
+            <w:pPr>
+              <w:jc w:val="right"/>
+              <w:rPr>
+                <w:rFonts w:ascii="Raleway" w:hAnsi="Raleway"/>
+                <w:sz w:val="18"/>
+                <w:szCs w:val="18"/>
+                <w:lang w:val="en-US"/>
+              </w:rPr>
+            </w:pPr>
+          </w:p>
+        </w:tc>
+        <w:tc>
+          <w:tcPr>
+            <w:tcW w:w="1440" w:type="dxa"/>
           </w:tcPr>
           <w:p>
             <w:pPr>
@@ -1836,7 +1836,7 @@
       <w:tr>
         <w:tc>
           <w:tcPr>
-            <w:tcW w:w="3960" w:type="dxa"/>
+            <w:tcW w:w="3780" w:type="dxa"/>
           </w:tcPr>
           <w:p>
             <w:pPr>
@@ -1925,7 +1925,7 @@
         </w:tc>
         <w:tc>
           <w:tcPr>
-            <w:tcW w:w="1350" w:type="dxa"/>
+            <w:tcW w:w="1440" w:type="dxa"/>
           </w:tcPr>
           <w:p>
             <w:pPr>
@@ -1997,7 +1997,7 @@
         </w:tc>
         <w:tc>
           <w:tcPr>
-            <w:tcW w:w="1082" w:type="dxa"/>
+            <w:tcW w:w="1440" w:type="dxa"/>
           </w:tcPr>
           <w:p>
             <w:pPr>
@@ -2026,7 +2026,7 @@
       <w:tr>
         <w:tc>
           <w:tcPr>
-            <w:tcW w:w="3960" w:type="dxa"/>
+            <w:tcW w:w="3780" w:type="dxa"/>
           </w:tcPr>
           <w:p>
             <w:pPr>
@@ -2090,23 +2090,23 @@
         </w:tc>
         <w:tc>
           <w:tcPr>
-            <w:tcW w:w="1350" w:type="dxa"/>
-          </w:tcPr>
-          <w:p>
-            <w:pPr>
-              <w:jc w:val="right"/>
-              <w:rPr>
-                <w:rFonts w:ascii="Raleway" w:hAnsi="Raleway"/>
-                <w:sz w:val="18"/>
-                <w:szCs w:val="18"/>
-                <w:lang w:val="en-US"/>
-              </w:rPr>
-            </w:pPr>
-          </w:p>
-        </w:tc>
-        <w:tc>
-          <w:tcPr>
-            <w:tcW w:w="1082" w:type="dxa"/>
+            <w:tcW w:w="1440" w:type="dxa"/>
+          </w:tcPr>
+          <w:p>
+            <w:pPr>
+              <w:jc w:val="right"/>
+              <w:rPr>
+                <w:rFonts w:ascii="Raleway" w:hAnsi="Raleway"/>
+                <w:sz w:val="18"/>
+                <w:szCs w:val="18"/>
+                <w:lang w:val="en-US"/>
+              </w:rPr>
+            </w:pPr>
+          </w:p>
+        </w:tc>
+        <w:tc>
+          <w:tcPr>
+            <w:tcW w:w="1440" w:type="dxa"/>
           </w:tcPr>
           <w:p>
             <w:pPr>
@@ -2124,7 +2124,7 @@
       <w:tr>
         <w:tc>
           <w:tcPr>
-            <w:tcW w:w="3960" w:type="dxa"/>
+            <w:tcW w:w="3780" w:type="dxa"/>
           </w:tcPr>
           <w:p>
             <w:pPr>
@@ -2192,7 +2192,7 @@
         </w:tc>
         <w:tc>
           <w:tcPr>
-            <w:tcW w:w="1350" w:type="dxa"/>
+            <w:tcW w:w="1440" w:type="dxa"/>
           </w:tcPr>
           <w:p>
             <w:pPr>
@@ -2221,7 +2221,7 @@
         </w:tc>
         <w:tc>
           <w:tcPr>
-            <w:tcW w:w="1082" w:type="dxa"/>
+            <w:tcW w:w="1440" w:type="dxa"/>
           </w:tcPr>
           <w:p>
             <w:pPr>
@@ -2274,7 +2274,7 @@
       <w:tr>
         <w:tc>
           <w:tcPr>
-            <w:tcW w:w="3960" w:type="dxa"/>
+            <w:tcW w:w="3780" w:type="dxa"/>
           </w:tcPr>
           <w:p>
             <w:pPr>
@@ -2356,7 +2356,7 @@
         </w:tc>
         <w:tc>
           <w:tcPr>
-            <w:tcW w:w="1350" w:type="dxa"/>
+            <w:tcW w:w="1440" w:type="dxa"/>
           </w:tcPr>
           <w:p>
             <w:pPr>
@@ -2381,7 +2381,7 @@
         </w:tc>
         <w:tc>
           <w:tcPr>
-            <w:tcW w:w="1082" w:type="dxa"/>
+            <w:tcW w:w="1440" w:type="dxa"/>
           </w:tcPr>
           <w:p>
             <w:pPr>
@@ -2408,7 +2408,7 @@
       <w:tr>
         <w:tc>
           <w:tcPr>
-            <w:tcW w:w="3960" w:type="dxa"/>
+            <w:tcW w:w="3780" w:type="dxa"/>
           </w:tcPr>
           <w:p>
             <w:pPr>
@@ -2472,7 +2472,7 @@
         </w:tc>
         <w:tc>
           <w:tcPr>
-            <w:tcW w:w="1350" w:type="dxa"/>
+            <w:tcW w:w="1440" w:type="dxa"/>
           </w:tcPr>
           <w:p>
             <w:pPr>
@@ -2497,7 +2497,7 @@
         </w:tc>
         <w:tc>
           <w:tcPr>
-            <w:tcW w:w="1082" w:type="dxa"/>
+            <w:tcW w:w="1440" w:type="dxa"/>
           </w:tcPr>
           <w:p>
             <w:pPr>
@@ -2524,7 +2524,7 @@
       <w:tr>
         <w:tc>
           <w:tcPr>
-            <w:tcW w:w="3960" w:type="dxa"/>
+            <w:tcW w:w="3780" w:type="dxa"/>
           </w:tcPr>
           <w:p>
             <w:pPr>
@@ -2588,7 +2588,7 @@
         </w:tc>
         <w:tc>
           <w:tcPr>
-            <w:tcW w:w="1350" w:type="dxa"/>
+            <w:tcW w:w="1440" w:type="dxa"/>
           </w:tcPr>
           <w:p>
             <w:pPr>
@@ -2613,7 +2613,7 @@
         </w:tc>
         <w:tc>
           <w:tcPr>
-            <w:tcW w:w="1082" w:type="dxa"/>
+            <w:tcW w:w="1440" w:type="dxa"/>
           </w:tcPr>
           <w:p>
             <w:pPr>
@@ -2640,7 +2640,7 @@
       <w:tr>
         <w:tc>
           <w:tcPr>
-            <w:tcW w:w="3960" w:type="dxa"/>
+            <w:tcW w:w="3780" w:type="dxa"/>
           </w:tcPr>
           <w:p>
             <w:pPr>
@@ -2704,7 +2704,7 @@
         </w:tc>
         <w:tc>
           <w:tcPr>
-            <w:tcW w:w="1350" w:type="dxa"/>
+            <w:tcW w:w="1440" w:type="dxa"/>
           </w:tcPr>
           <w:p>
             <w:pPr>
@@ -2729,7 +2729,7 @@
         </w:tc>
         <w:tc>
           <w:tcPr>
-            <w:tcW w:w="1082" w:type="dxa"/>
+            <w:tcW w:w="1440" w:type="dxa"/>
           </w:tcPr>
           <w:p>
             <w:pPr>
@@ -2756,7 +2756,7 @@
       <w:tr>
         <w:tc>
           <w:tcPr>
-            <w:tcW w:w="3960" w:type="dxa"/>
+            <w:tcW w:w="3780" w:type="dxa"/>
           </w:tcPr>
           <w:p>
             <w:pPr>
@@ -2820,7 +2820,7 @@
         </w:tc>
         <w:tc>
           <w:tcPr>
-            <w:tcW w:w="1350" w:type="dxa"/>
+            <w:tcW w:w="1440" w:type="dxa"/>
           </w:tcPr>
           <w:p>
             <w:pPr>
@@ -2845,7 +2845,7 @@
         </w:tc>
         <w:tc>
           <w:tcPr>
-            <w:tcW w:w="1082" w:type="dxa"/>
+            <w:tcW w:w="1440" w:type="dxa"/>
           </w:tcPr>
           <w:p>
             <w:pPr>
@@ -2872,7 +2872,7 @@
       <w:tr>
         <w:tc>
           <w:tcPr>
-            <w:tcW w:w="3960" w:type="dxa"/>
+            <w:tcW w:w="3780" w:type="dxa"/>
           </w:tcPr>
           <w:p>
             <w:pPr>
@@ -2936,7 +2936,7 @@
         </w:tc>
         <w:tc>
           <w:tcPr>
-            <w:tcW w:w="1350" w:type="dxa"/>
+            <w:tcW w:w="1440" w:type="dxa"/>
           </w:tcPr>
           <w:p>
             <w:pPr>
@@ -2961,7 +2961,7 @@
         </w:tc>
         <w:tc>
           <w:tcPr>
-            <w:tcW w:w="1082" w:type="dxa"/>
+            <w:tcW w:w="1440" w:type="dxa"/>
           </w:tcPr>
           <w:p>
             <w:pPr>
@@ -2988,7 +2988,7 @@
       <w:tr>
         <w:tc>
           <w:tcPr>
-            <w:tcW w:w="3960" w:type="dxa"/>
+            <w:tcW w:w="3780" w:type="dxa"/>
           </w:tcPr>
           <w:p>
             <w:pPr>
@@ -3056,7 +3056,7 @@
         </w:tc>
         <w:tc>
           <w:tcPr>
-            <w:tcW w:w="1350" w:type="dxa"/>
+            <w:tcW w:w="1440" w:type="dxa"/>
           </w:tcPr>
           <w:p>
             <w:pPr>
@@ -3107,7 +3107,7 @@
         </w:tc>
         <w:tc>
           <w:tcPr>
-            <w:tcW w:w="1082" w:type="dxa"/>
+            <w:tcW w:w="1440" w:type="dxa"/>
           </w:tcPr>
           <w:p>
             <w:pPr>
@@ -3160,7 +3160,7 @@
       <w:tr>
         <w:tc>
           <w:tcPr>
-            <w:tcW w:w="3960" w:type="dxa"/>
+            <w:tcW w:w="3780" w:type="dxa"/>
           </w:tcPr>
           <w:p>
             <w:pPr>
@@ -3224,7 +3224,7 @@
         </w:tc>
         <w:tc>
           <w:tcPr>
-            <w:tcW w:w="1350" w:type="dxa"/>
+            <w:tcW w:w="1440" w:type="dxa"/>
           </w:tcPr>
           <w:p>
             <w:pPr>
@@ -3249,7 +3249,7 @@
         </w:tc>
         <w:tc>
           <w:tcPr>
-            <w:tcW w:w="1082" w:type="dxa"/>
+            <w:tcW w:w="1440" w:type="dxa"/>
           </w:tcPr>
           <w:p>
             <w:pPr>
@@ -3276,7 +3276,7 @@
       <w:tr>
         <w:tc>
           <w:tcPr>
-            <w:tcW w:w="3960" w:type="dxa"/>
+            <w:tcW w:w="3780" w:type="dxa"/>
           </w:tcPr>
           <w:p>
             <w:pPr>
@@ -3340,7 +3340,7 @@
         </w:tc>
         <w:tc>
           <w:tcPr>
-            <w:tcW w:w="1350" w:type="dxa"/>
+            <w:tcW w:w="1440" w:type="dxa"/>
           </w:tcPr>
           <w:p>
             <w:pPr>
@@ -3365,7 +3365,7 @@
         </w:tc>
         <w:tc>
           <w:tcPr>
-            <w:tcW w:w="1082" w:type="dxa"/>
+            <w:tcW w:w="1440" w:type="dxa"/>
           </w:tcPr>
           <w:p>
             <w:pPr>
@@ -3392,7 +3392,7 @@
       <w:tr>
         <w:tc>
           <w:tcPr>
-            <w:tcW w:w="3960" w:type="dxa"/>
+            <w:tcW w:w="3780" w:type="dxa"/>
           </w:tcPr>
           <w:p>
             <w:pPr>
@@ -3456,7 +3456,7 @@
         </w:tc>
         <w:tc>
           <w:tcPr>
-            <w:tcW w:w="1350" w:type="dxa"/>
+            <w:tcW w:w="1440" w:type="dxa"/>
           </w:tcPr>
           <w:p>
             <w:pPr>
@@ -3481,7 +3481,7 @@
         </w:tc>
         <w:tc>
           <w:tcPr>
-            <w:tcW w:w="1082" w:type="dxa"/>
+            <w:tcW w:w="1440" w:type="dxa"/>
           </w:tcPr>
           <w:p>
             <w:pPr>
@@ -3508,7 +3508,7 @@
       <w:tr>
         <w:tc>
           <w:tcPr>
-            <w:tcW w:w="3960" w:type="dxa"/>
+            <w:tcW w:w="3780" w:type="dxa"/>
           </w:tcPr>
           <w:p>
             <w:pPr>
@@ -3598,7 +3598,7 @@
         </w:tc>
         <w:tc>
           <w:tcPr>
-            <w:tcW w:w="1350" w:type="dxa"/>
+            <w:tcW w:w="1440" w:type="dxa"/>
           </w:tcPr>
           <w:p>
             <w:pPr>
@@ -3627,7 +3627,7 @@
         </w:tc>
         <w:tc>
           <w:tcPr>
-            <w:tcW w:w="1082" w:type="dxa"/>
+            <w:tcW w:w="1440" w:type="dxa"/>
           </w:tcPr>
           <w:p>
             <w:pPr>
@@ -3680,7 +3680,7 @@
       <w:tr>
         <w:tc>
           <w:tcPr>
-            <w:tcW w:w="3960" w:type="dxa"/>
+            <w:tcW w:w="3780" w:type="dxa"/>
           </w:tcPr>
           <w:p>
             <w:pPr>
@@ -3744,7 +3744,7 @@
         </w:tc>
         <w:tc>
           <w:tcPr>
-            <w:tcW w:w="1350" w:type="dxa"/>
+            <w:tcW w:w="1440" w:type="dxa"/>
           </w:tcPr>
           <w:p>
             <w:pPr>
@@ -3769,7 +3769,7 @@
         </w:tc>
         <w:tc>
           <w:tcPr>
-            <w:tcW w:w="1082" w:type="dxa"/>
+            <w:tcW w:w="1440" w:type="dxa"/>
           </w:tcPr>
           <w:p>
             <w:pPr>
@@ -3796,7 +3796,7 @@
       <w:tr>
         <w:tc>
           <w:tcPr>
-            <w:tcW w:w="3960" w:type="dxa"/>
+            <w:tcW w:w="3780" w:type="dxa"/>
           </w:tcPr>
           <w:p>
             <w:pPr>
@@ -3860,7 +3860,7 @@
         </w:tc>
         <w:tc>
           <w:tcPr>
-            <w:tcW w:w="1350" w:type="dxa"/>
+            <w:tcW w:w="1440" w:type="dxa"/>
           </w:tcPr>
           <w:p>
             <w:pPr>
@@ -3885,7 +3885,7 @@
         </w:tc>
         <w:tc>
           <w:tcPr>
-            <w:tcW w:w="1082" w:type="dxa"/>
+            <w:tcW w:w="1440" w:type="dxa"/>
           </w:tcPr>
           <w:p>
             <w:pPr>
@@ -3912,7 +3912,7 @@
       <w:tr>
         <w:tc>
           <w:tcPr>
-            <w:tcW w:w="3960" w:type="dxa"/>
+            <w:tcW w:w="3780" w:type="dxa"/>
           </w:tcPr>
           <w:p>
             <w:pPr>
@@ -3976,7 +3976,7 @@
         </w:tc>
         <w:tc>
           <w:tcPr>
-            <w:tcW w:w="1350" w:type="dxa"/>
+            <w:tcW w:w="1440" w:type="dxa"/>
           </w:tcPr>
           <w:p>
             <w:pPr>
@@ -4001,7 +4001,7 @@
         </w:tc>
         <w:tc>
           <w:tcPr>
-            <w:tcW w:w="1082" w:type="dxa"/>
+            <w:tcW w:w="1440" w:type="dxa"/>
           </w:tcPr>
           <w:p>
             <w:pPr>
@@ -4028,7 +4028,7 @@
       <w:tr>
         <w:tc>
           <w:tcPr>
-            <w:tcW w:w="3960" w:type="dxa"/>
+            <w:tcW w:w="3780" w:type="dxa"/>
           </w:tcPr>
           <w:p>
             <w:pPr>
@@ -4092,7 +4092,7 @@
         </w:tc>
         <w:tc>
           <w:tcPr>
-            <w:tcW w:w="1350" w:type="dxa"/>
+            <w:tcW w:w="1440" w:type="dxa"/>
           </w:tcPr>
           <w:p>
             <w:pPr>
@@ -4117,7 +4117,7 @@
         </w:tc>
         <w:tc>
           <w:tcPr>
-            <w:tcW w:w="1082" w:type="dxa"/>
+            <w:tcW w:w="1440" w:type="dxa"/>
           </w:tcPr>
           <w:p>
             <w:pPr>
@@ -4144,7 +4144,7 @@
       <w:tr>
         <w:tc>
           <w:tcPr>
-            <w:tcW w:w="3960" w:type="dxa"/>
+            <w:tcW w:w="3780" w:type="dxa"/>
           </w:tcPr>
           <w:p>
             <w:pPr>
@@ -4212,7 +4212,7 @@
         </w:tc>
         <w:tc>
           <w:tcPr>
-            <w:tcW w:w="1350" w:type="dxa"/>
+            <w:tcW w:w="1440" w:type="dxa"/>
           </w:tcPr>
           <w:p>
             <w:pPr>
@@ -4241,7 +4241,7 @@
         </w:tc>
         <w:tc>
           <w:tcPr>
-            <w:tcW w:w="1082" w:type="dxa"/>
+            <w:tcW w:w="1440" w:type="dxa"/>
           </w:tcPr>
           <w:p>
             <w:pPr>
@@ -4294,7 +4294,7 @@
       <w:tr>
         <w:tc>
           <w:tcPr>
-            <w:tcW w:w="3960" w:type="dxa"/>
+            <w:tcW w:w="3780" w:type="dxa"/>
           </w:tcPr>
           <w:p>
             <w:pPr>
@@ -4362,7 +4362,7 @@
         </w:tc>
         <w:tc>
           <w:tcPr>
-            <w:tcW w:w="1350" w:type="dxa"/>
+            <w:tcW w:w="1440" w:type="dxa"/>
           </w:tcPr>
           <w:p>
             <w:pPr>
@@ -4413,7 +4413,7 @@
         </w:tc>
         <w:tc>
           <w:tcPr>
-            <w:tcW w:w="1082" w:type="dxa"/>
+            <w:tcW w:w="1440" w:type="dxa"/>
           </w:tcPr>
           <w:p>
             <w:pPr>
@@ -4466,7 +4466,7 @@
       <w:tr>
         <w:tc>
           <w:tcPr>
-            <w:tcW w:w="3960" w:type="dxa"/>
+            <w:tcW w:w="3780" w:type="dxa"/>
           </w:tcPr>
           <w:p>
             <w:pPr>
@@ -4497,23 +4497,23 @@
         </w:tc>
         <w:tc>
           <w:tcPr>
-            <w:tcW w:w="1350" w:type="dxa"/>
-          </w:tcPr>
-          <w:p>
-            <w:pPr>
-              <w:jc w:val="right"/>
-              <w:rPr>
-                <w:rFonts w:ascii="Raleway" w:hAnsi="Raleway"/>
-                <w:sz w:val="18"/>
-                <w:szCs w:val="18"/>
-                <w:lang w:val="en-US"/>
-              </w:rPr>
-            </w:pPr>
-          </w:p>
-        </w:tc>
-        <w:tc>
-          <w:tcPr>
-            <w:tcW w:w="1082" w:type="dxa"/>
+            <w:tcW w:w="1440" w:type="dxa"/>
+          </w:tcPr>
+          <w:p>
+            <w:pPr>
+              <w:jc w:val="right"/>
+              <w:rPr>
+                <w:rFonts w:ascii="Raleway" w:hAnsi="Raleway"/>
+                <w:sz w:val="18"/>
+                <w:szCs w:val="18"/>
+                <w:lang w:val="en-US"/>
+              </w:rPr>
+            </w:pPr>
+          </w:p>
+        </w:tc>
+        <w:tc>
+          <w:tcPr>
+            <w:tcW w:w="1440" w:type="dxa"/>
           </w:tcPr>
           <w:p>
             <w:pPr>
@@ -4531,26 +4531,26 @@
       <w:tr>
         <w:tc>
           <w:tcPr>
-            <w:tcW w:w="3960" w:type="dxa"/>
-          </w:tcPr>
-          <w:p>
-            <w:pPr>
-              <w:rPr>
-                <w:rFonts w:ascii="Raleway" w:hAnsi="Raleway"/>
-                <w:b/>
-                <w:bCs/>
-                <w:i/>
-                <w:iCs/>
-                <w:sz w:val="18"/>
-                <w:szCs w:val="18"/>
-                <w:lang w:val="en-US"/>
-              </w:rPr>
-            </w:pPr>
-          </w:p>
-        </w:tc>
-        <w:tc>
-          <w:tcPr>
-            <w:tcW w:w="3782" w:type="dxa"/>
+            <w:tcW w:w="3780" w:type="dxa"/>
+          </w:tcPr>
+          <w:p>
+            <w:pPr>
+              <w:rPr>
+                <w:rFonts w:ascii="Raleway" w:hAnsi="Raleway"/>
+                <w:b/>
+                <w:bCs/>
+                <w:i/>
+                <w:iCs/>
+                <w:sz w:val="18"/>
+                <w:szCs w:val="18"/>
+                <w:lang w:val="en-US"/>
+              </w:rPr>
+            </w:pPr>
+          </w:p>
+        </w:tc>
+        <w:tc>
+          <w:tcPr>
+            <w:tcW w:w="4230" w:type="dxa"/>
             <w:gridSpan w:val="3"/>
             <w:vAlign w:val="center"/>
           </w:tcPr>
@@ -4583,7 +4583,7 @@
       <w:tr>
         <w:tc>
           <w:tcPr>
-            <w:tcW w:w="3960" w:type="dxa"/>
+            <w:tcW w:w="3780" w:type="dxa"/>
           </w:tcPr>
           <w:p>
             <w:pPr>
@@ -4620,25 +4620,25 @@
         </w:tc>
         <w:tc>
           <w:tcPr>
-            <w:tcW w:w="1350" w:type="dxa"/>
-          </w:tcPr>
-          <w:p>
-            <w:pPr>
-              <w:jc w:val="right"/>
-              <w:rPr>
-                <w:rFonts w:ascii="Raleway" w:hAnsi="Raleway"/>
-                <w:b/>
-                <w:bCs/>
-                <w:sz w:val="18"/>
-                <w:szCs w:val="18"/>
-                <w:lang w:val="en-US"/>
-              </w:rPr>
-            </w:pPr>
-          </w:p>
-        </w:tc>
-        <w:tc>
-          <w:tcPr>
-            <w:tcW w:w="1082" w:type="dxa"/>
+            <w:tcW w:w="1440" w:type="dxa"/>
+          </w:tcPr>
+          <w:p>
+            <w:pPr>
+              <w:jc w:val="right"/>
+              <w:rPr>
+                <w:rFonts w:ascii="Raleway" w:hAnsi="Raleway"/>
+                <w:b/>
+                <w:bCs/>
+                <w:sz w:val="18"/>
+                <w:szCs w:val="18"/>
+                <w:lang w:val="en-US"/>
+              </w:rPr>
+            </w:pPr>
+          </w:p>
+        </w:tc>
+        <w:tc>
+          <w:tcPr>
+            <w:tcW w:w="1440" w:type="dxa"/>
           </w:tcPr>
           <w:p>
             <w:pPr>
@@ -4658,7 +4658,7 @@
       <w:tr>
         <w:tc>
           <w:tcPr>
-            <w:tcW w:w="3960" w:type="dxa"/>
+            <w:tcW w:w="3780" w:type="dxa"/>
           </w:tcPr>
           <w:p>
             <w:pPr>
@@ -4751,7 +4751,7 @@
         </w:tc>
         <w:tc>
           <w:tcPr>
-            <w:tcW w:w="1350" w:type="dxa"/>
+            <w:tcW w:w="1440" w:type="dxa"/>
           </w:tcPr>
           <w:p>
             <w:pPr>
@@ -4825,7 +4825,7 @@
         </w:tc>
         <w:tc>
           <w:tcPr>
-            <w:tcW w:w="1082" w:type="dxa"/>
+            <w:tcW w:w="1440" w:type="dxa"/>
           </w:tcPr>
           <w:p>
             <w:pPr>
@@ -4856,7 +4856,7 @@
       <w:tr>
         <w:tc>
           <w:tcPr>
-            <w:tcW w:w="3960" w:type="dxa"/>
+            <w:tcW w:w="3780" w:type="dxa"/>
           </w:tcPr>
           <w:p>
             <w:pPr>
@@ -4908,25 +4908,25 @@
         </w:tc>
         <w:tc>
           <w:tcPr>
-            <w:tcW w:w="1350" w:type="dxa"/>
-          </w:tcPr>
-          <w:p>
-            <w:pPr>
-              <w:jc w:val="right"/>
-              <w:rPr>
-                <w:rFonts w:ascii="Raleway" w:hAnsi="Raleway"/>
-                <w:b/>
-                <w:bCs/>
-                <w:sz w:val="18"/>
-                <w:szCs w:val="18"/>
-                <w:lang w:val="en-US"/>
-              </w:rPr>
-            </w:pPr>
-          </w:p>
-        </w:tc>
-        <w:tc>
-          <w:tcPr>
-            <w:tcW w:w="1082" w:type="dxa"/>
+            <w:tcW w:w="1440" w:type="dxa"/>
+          </w:tcPr>
+          <w:p>
+            <w:pPr>
+              <w:jc w:val="right"/>
+              <w:rPr>
+                <w:rFonts w:ascii="Raleway" w:hAnsi="Raleway"/>
+                <w:b/>
+                <w:bCs/>
+                <w:sz w:val="18"/>
+                <w:szCs w:val="18"/>
+                <w:lang w:val="en-US"/>
+              </w:rPr>
+            </w:pPr>
+          </w:p>
+        </w:tc>
+        <w:tc>
+          <w:tcPr>
+            <w:tcW w:w="1440" w:type="dxa"/>
           </w:tcPr>
           <w:p>
             <w:pPr>
@@ -4946,7 +4946,7 @@
       <w:tr>
         <w:tc>
           <w:tcPr>
-            <w:tcW w:w="3960" w:type="dxa"/>
+            <w:tcW w:w="3780" w:type="dxa"/>
           </w:tcPr>
           <w:p>
             <w:pPr>
@@ -5014,7 +5014,7 @@
         </w:tc>
         <w:tc>
           <w:tcPr>
-            <w:tcW w:w="1350" w:type="dxa"/>
+            <w:tcW w:w="1440" w:type="dxa"/>
           </w:tcPr>
           <w:p>
             <w:pPr>
@@ -5043,7 +5043,7 @@
         </w:tc>
         <w:tc>
           <w:tcPr>
-            <w:tcW w:w="1082" w:type="dxa"/>
+            <w:tcW w:w="1440" w:type="dxa"/>
           </w:tcPr>
           <w:p>
             <w:pPr>
@@ -5074,7 +5074,7 @@
       <w:tr>
         <w:tc>
           <w:tcPr>
-            <w:tcW w:w="3960" w:type="dxa"/>
+            <w:tcW w:w="3780" w:type="dxa"/>
           </w:tcPr>
           <w:p>
             <w:pPr>
@@ -5107,7 +5107,7 @@
                 <w:szCs w:val="18"/>
                 <w:lang w:val="en-US"/>
               </w:rPr>
-              <w:t xml:space="preserve">   Asian, not Hispanic or Latinx (%)</w:t>
+              <w:t xml:space="preserve">   Asian, not Hispanic or Latinx</w:t>
             </w:r>
           </w:p>
         </w:tc>
@@ -5138,7 +5138,7 @@
         </w:tc>
         <w:tc>
           <w:tcPr>
-            <w:tcW w:w="1350" w:type="dxa"/>
+            <w:tcW w:w="1440" w:type="dxa"/>
           </w:tcPr>
           <w:p>
             <w:pPr>
@@ -5163,7 +5163,7 @@
         </w:tc>
         <w:tc>
           <w:tcPr>
-            <w:tcW w:w="1082" w:type="dxa"/>
+            <w:tcW w:w="1440" w:type="dxa"/>
           </w:tcPr>
           <w:p>
             <w:pPr>
@@ -5190,7 +5190,7 @@
       <w:tr>
         <w:tc>
           <w:tcPr>
-            <w:tcW w:w="3960" w:type="dxa"/>
+            <w:tcW w:w="3780" w:type="dxa"/>
           </w:tcPr>
           <w:p>
             <w:pPr>
@@ -5223,7 +5223,7 @@
                 <w:szCs w:val="18"/>
                 <w:lang w:val="en-US"/>
               </w:rPr>
-              <w:t xml:space="preserve">   Filipino, not Hispanic or Latinx (%)</w:t>
+              <w:t xml:space="preserve">   Filipino, not Hispanic or Latinx</w:t>
             </w:r>
           </w:p>
         </w:tc>
@@ -5254,7 +5254,7 @@
         </w:tc>
         <w:tc>
           <w:tcPr>
-            <w:tcW w:w="1350" w:type="dxa"/>
+            <w:tcW w:w="1440" w:type="dxa"/>
           </w:tcPr>
           <w:p>
             <w:pPr>
@@ -5297,7 +5297,7 @@
         </w:tc>
         <w:tc>
           <w:tcPr>
-            <w:tcW w:w="1082" w:type="dxa"/>
+            <w:tcW w:w="1440" w:type="dxa"/>
           </w:tcPr>
           <w:p>
             <w:pPr>
@@ -5324,7 +5324,7 @@
       <w:tr>
         <w:tc>
           <w:tcPr>
-            <w:tcW w:w="3960" w:type="dxa"/>
+            <w:tcW w:w="3780" w:type="dxa"/>
           </w:tcPr>
           <w:p>
             <w:pPr>
@@ -5392,7 +5392,7 @@
         </w:tc>
         <w:tc>
           <w:tcPr>
-            <w:tcW w:w="1350" w:type="dxa"/>
+            <w:tcW w:w="1440" w:type="dxa"/>
           </w:tcPr>
           <w:p>
             <w:pPr>
@@ -5421,7 +5421,7 @@
         </w:tc>
         <w:tc>
           <w:tcPr>
-            <w:tcW w:w="1082" w:type="dxa"/>
+            <w:tcW w:w="1440" w:type="dxa"/>
           </w:tcPr>
           <w:p>
             <w:pPr>
@@ -5452,7 +5452,7 @@
       <w:tr>
         <w:tc>
           <w:tcPr>
-            <w:tcW w:w="3960" w:type="dxa"/>
+            <w:tcW w:w="3780" w:type="dxa"/>
           </w:tcPr>
           <w:p>
             <w:pPr>
@@ -5520,7 +5520,7 @@
         </w:tc>
         <w:tc>
           <w:tcPr>
-            <w:tcW w:w="1350" w:type="dxa"/>
+            <w:tcW w:w="1440" w:type="dxa"/>
           </w:tcPr>
           <w:p>
             <w:pPr>
@@ -5549,7 +5549,7 @@
         </w:tc>
         <w:tc>
           <w:tcPr>
-            <w:tcW w:w="1082" w:type="dxa"/>
+            <w:tcW w:w="1440" w:type="dxa"/>
           </w:tcPr>
           <w:p>
             <w:pPr>
@@ -5580,7 +5580,7 @@
       <w:tr>
         <w:tc>
           <w:tcPr>
-            <w:tcW w:w="3960" w:type="dxa"/>
+            <w:tcW w:w="3780" w:type="dxa"/>
           </w:tcPr>
           <w:p>
             <w:pPr>
@@ -5648,7 +5648,7 @@
         </w:tc>
         <w:tc>
           <w:tcPr>
-            <w:tcW w:w="1350" w:type="dxa"/>
+            <w:tcW w:w="1440" w:type="dxa"/>
           </w:tcPr>
           <w:p>
             <w:pPr>
@@ -5721,7 +5721,7 @@
         </w:tc>
         <w:tc>
           <w:tcPr>
-            <w:tcW w:w="1082" w:type="dxa"/>
+            <w:tcW w:w="1440" w:type="dxa"/>
           </w:tcPr>
           <w:p>
             <w:pPr>
@@ -5752,7 +5752,7 @@
       <w:tr>
         <w:tc>
           <w:tcPr>
-            <w:tcW w:w="3960" w:type="dxa"/>
+            <w:tcW w:w="3780" w:type="dxa"/>
           </w:tcPr>
           <w:p>
             <w:pPr>
@@ -5796,7 +5796,7 @@
                 <w:szCs w:val="18"/>
                 <w:lang w:val="en-US"/>
               </w:rPr>
-              <w:t xml:space="preserve">  African American, not Hispanic or Latinx (%)</w:t>
+              <w:t xml:space="preserve">  African American, not Hispanic or Latinx</w:t>
             </w:r>
           </w:p>
         </w:tc>
@@ -5827,7 +5827,7 @@
         </w:tc>
         <w:tc>
           <w:tcPr>
-            <w:tcW w:w="1350" w:type="dxa"/>
+            <w:tcW w:w="1440" w:type="dxa"/>
           </w:tcPr>
           <w:p>
             <w:pPr>
@@ -5852,7 +5852,7 @@
         </w:tc>
         <w:tc>
           <w:tcPr>
-            <w:tcW w:w="1082" w:type="dxa"/>
+            <w:tcW w:w="1440" w:type="dxa"/>
           </w:tcPr>
           <w:p>
             <w:pPr>
@@ -5879,7 +5879,7 @@
       <w:tr>
         <w:tc>
           <w:tcPr>
-            <w:tcW w:w="3960" w:type="dxa"/>
+            <w:tcW w:w="3780" w:type="dxa"/>
           </w:tcPr>
           <w:p>
             <w:pPr>
@@ -5946,7 +5946,7 @@
                 <w:szCs w:val="18"/>
                 <w:lang w:val="en-US"/>
               </w:rPr>
-              <w:t>not Hispanic or Latinx (%)</w:t>
+              <w:t>not Hispanic or Latinx</w:t>
             </w:r>
           </w:p>
         </w:tc>
@@ -5977,7 +5977,7 @@
         </w:tc>
         <w:tc>
           <w:tcPr>
-            <w:tcW w:w="1350" w:type="dxa"/>
+            <w:tcW w:w="1440" w:type="dxa"/>
           </w:tcPr>
           <w:p>
             <w:pPr>
@@ -6002,7 +6002,7 @@
         </w:tc>
         <w:tc>
           <w:tcPr>
-            <w:tcW w:w="1082" w:type="dxa"/>
+            <w:tcW w:w="1440" w:type="dxa"/>
           </w:tcPr>
           <w:p>
             <w:pPr>
@@ -6029,7 +6029,7 @@
       <w:tr>
         <w:tc>
           <w:tcPr>
-            <w:tcW w:w="3960" w:type="dxa"/>
+            <w:tcW w:w="3780" w:type="dxa"/>
           </w:tcPr>
           <w:p>
             <w:pPr>
@@ -6073,7 +6073,7 @@
                 <w:szCs w:val="18"/>
                 <w:lang w:val="en-US"/>
               </w:rPr>
-              <w:t>Pacific Islander, not Hispanic or Latinx (%)</w:t>
+              <w:t>Pacific Islander, not Hispanic or Latinx</w:t>
             </w:r>
           </w:p>
         </w:tc>
@@ -6104,7 +6104,7 @@
         </w:tc>
         <w:tc>
           <w:tcPr>
-            <w:tcW w:w="1350" w:type="dxa"/>
+            <w:tcW w:w="1440" w:type="dxa"/>
           </w:tcPr>
           <w:p>
             <w:pPr>
@@ -6129,7 +6129,7 @@
         </w:tc>
         <w:tc>
           <w:tcPr>
-            <w:tcW w:w="1082" w:type="dxa"/>
+            <w:tcW w:w="1440" w:type="dxa"/>
           </w:tcPr>
           <w:p>
             <w:pPr>
@@ -6156,7 +6156,7 @@
       <w:tr>
         <w:tc>
           <w:tcPr>
-            <w:tcW w:w="3960" w:type="dxa"/>
+            <w:tcW w:w="3780" w:type="dxa"/>
           </w:tcPr>
           <w:p>
             <w:pPr>
@@ -6200,7 +6200,29 @@
                 <w:szCs w:val="18"/>
                 <w:lang w:val="en-US"/>
               </w:rPr>
-              <w:t>Two or more races, not Hispanic/Latinx (%)</w:t>
+              <w:t>Two or more races, not Hispanic</w:t>
+            </w:r>
+            <w:r>
+              <w:rPr>
+                <w:rFonts w:ascii="Raleway" w:hAnsi="Raleway"/>
+                <w:i/>
+                <w:iCs/>
+                <w:sz w:val="18"/>
+                <w:szCs w:val="18"/>
+                <w:lang w:val="en-US"/>
+              </w:rPr>
+              <w:t xml:space="preserve"> or </w:t>
+            </w:r>
+            <w:r>
+              <w:rPr>
+                <w:rFonts w:ascii="Raleway" w:hAnsi="Raleway"/>
+                <w:i/>
+                <w:iCs/>
+                <w:sz w:val="18"/>
+                <w:szCs w:val="18"/>
+                <w:lang w:val="en-US"/>
+              </w:rPr>
+              <w:t>Latinx</w:t>
             </w:r>
           </w:p>
         </w:tc>
@@ -6231,7 +6253,7 @@
         </w:tc>
         <w:tc>
           <w:tcPr>
-            <w:tcW w:w="1350" w:type="dxa"/>
+            <w:tcW w:w="1440" w:type="dxa"/>
           </w:tcPr>
           <w:p>
             <w:pPr>
@@ -6256,7 +6278,7 @@
         </w:tc>
         <w:tc>
           <w:tcPr>
-            <w:tcW w:w="1082" w:type="dxa"/>
+            <w:tcW w:w="1440" w:type="dxa"/>
           </w:tcPr>
           <w:p>
             <w:pPr>
@@ -6283,7 +6305,7 @@
       <w:tr>
         <w:tc>
           <w:tcPr>
-            <w:tcW w:w="3960" w:type="dxa"/>
+            <w:tcW w:w="3780" w:type="dxa"/>
           </w:tcPr>
           <w:p>
             <w:pPr>
@@ -6327,7 +6349,7 @@
                 <w:szCs w:val="18"/>
                 <w:lang w:val="en-US"/>
               </w:rPr>
-              <w:t>Race and/or ethnicity not reported (%)</w:t>
+              <w:t>Race and/or ethnicity not reported</w:t>
             </w:r>
           </w:p>
         </w:tc>
@@ -6376,7 +6398,7 @@
         </w:tc>
         <w:tc>
           <w:tcPr>
-            <w:tcW w:w="1350" w:type="dxa"/>
+            <w:tcW w:w="1440" w:type="dxa"/>
           </w:tcPr>
           <w:p>
             <w:pPr>
@@ -6419,7 +6441,7 @@
         </w:tc>
         <w:tc>
           <w:tcPr>
-            <w:tcW w:w="1082" w:type="dxa"/>
+            <w:tcW w:w="1440" w:type="dxa"/>
           </w:tcPr>
           <w:p>
             <w:pPr>

</xml_diff>

<commit_message>
fixes for the presentation
</commit_message>
<xml_diff>
--- a/output_for_writeups/table_one_to_present.docx
+++ b/output_for_writeups/table_one_to_present.docx
@@ -3592,87 +3592,164 @@
                 <w:szCs w:val="18"/>
                 <w:lang w:val="en-US"/>
               </w:rPr>
-              <w:t>087 (33.7)</w:t>
-            </w:r>
-          </w:p>
-        </w:tc>
-        <w:tc>
-          <w:tcPr>
-            <w:tcW w:w="1440" w:type="dxa"/>
-          </w:tcPr>
-          <w:p>
-            <w:pPr>
-              <w:jc w:val="right"/>
-              <w:rPr>
-                <w:rFonts w:ascii="Raleway" w:hAnsi="Raleway"/>
-                <w:b/>
-                <w:bCs/>
-                <w:sz w:val="18"/>
-                <w:szCs w:val="18"/>
-                <w:lang w:val="en-US"/>
-              </w:rPr>
-            </w:pPr>
-            <w:r>
-              <w:rPr>
-                <w:rFonts w:ascii="Raleway" w:hAnsi="Raleway"/>
-                <w:b/>
-                <w:bCs/>
-                <w:sz w:val="18"/>
-                <w:szCs w:val="18"/>
-                <w:lang w:val="en-US"/>
-              </w:rPr>
-              <w:t>21 (0.4)</w:t>
-            </w:r>
-          </w:p>
-        </w:tc>
-        <w:tc>
-          <w:tcPr>
-            <w:tcW w:w="1440" w:type="dxa"/>
-          </w:tcPr>
-          <w:p>
-            <w:pPr>
-              <w:jc w:val="right"/>
-              <w:rPr>
-                <w:rFonts w:ascii="Raleway" w:hAnsi="Raleway"/>
-                <w:b/>
-                <w:bCs/>
-                <w:sz w:val="18"/>
-                <w:szCs w:val="18"/>
-                <w:lang w:val="en-US"/>
-              </w:rPr>
-            </w:pPr>
-            <w:r>
-              <w:rPr>
-                <w:rFonts w:ascii="Raleway" w:hAnsi="Raleway"/>
-                <w:b/>
-                <w:bCs/>
-                <w:sz w:val="18"/>
-                <w:szCs w:val="18"/>
-                <w:lang w:val="en-US"/>
-              </w:rPr>
-              <w:t>1</w:t>
-            </w:r>
-            <w:r>
-              <w:rPr>
-                <w:rFonts w:ascii="Raleway" w:hAnsi="Raleway"/>
-                <w:b/>
-                <w:bCs/>
-                <w:sz w:val="18"/>
-                <w:szCs w:val="18"/>
-                <w:lang w:val="en-US"/>
-              </w:rPr>
-              <w:t>,</w:t>
-            </w:r>
-            <w:r>
-              <w:rPr>
-                <w:rFonts w:ascii="Raleway" w:hAnsi="Raleway"/>
-                <w:b/>
-                <w:bCs/>
-                <w:sz w:val="18"/>
-                <w:szCs w:val="18"/>
-                <w:lang w:val="en-US"/>
-              </w:rPr>
-              <w:t>108 (12.5)</w:t>
+              <w:t>653</w:t>
+            </w:r>
+            <w:r>
+              <w:rPr>
+                <w:rFonts w:ascii="Raleway" w:hAnsi="Raleway"/>
+                <w:b/>
+                <w:bCs/>
+                <w:sz w:val="18"/>
+                <w:szCs w:val="18"/>
+                <w:lang w:val="en-US"/>
+              </w:rPr>
+              <w:t xml:space="preserve"> (</w:t>
+            </w:r>
+            <w:r>
+              <w:rPr>
+                <w:rFonts w:ascii="Raleway" w:hAnsi="Raleway"/>
+                <w:b/>
+                <w:bCs/>
+                <w:sz w:val="18"/>
+                <w:szCs w:val="18"/>
+                <w:lang w:val="en-US"/>
+              </w:rPr>
+              <w:t>51.2</w:t>
+            </w:r>
+            <w:r>
+              <w:rPr>
+                <w:rFonts w:ascii="Raleway" w:hAnsi="Raleway"/>
+                <w:b/>
+                <w:bCs/>
+                <w:sz w:val="18"/>
+                <w:szCs w:val="18"/>
+                <w:lang w:val="en-US"/>
+              </w:rPr>
+              <w:t>)</w:t>
+            </w:r>
+          </w:p>
+        </w:tc>
+        <w:tc>
+          <w:tcPr>
+            <w:tcW w:w="1440" w:type="dxa"/>
+          </w:tcPr>
+          <w:p>
+            <w:pPr>
+              <w:jc w:val="right"/>
+              <w:rPr>
+                <w:rFonts w:ascii="Raleway" w:hAnsi="Raleway"/>
+                <w:b/>
+                <w:bCs/>
+                <w:sz w:val="18"/>
+                <w:szCs w:val="18"/>
+                <w:lang w:val="en-US"/>
+              </w:rPr>
+            </w:pPr>
+            <w:r>
+              <w:rPr>
+                <w:rFonts w:ascii="Raleway" w:hAnsi="Raleway"/>
+                <w:b/>
+                <w:bCs/>
+                <w:sz w:val="18"/>
+                <w:szCs w:val="18"/>
+                <w:lang w:val="en-US"/>
+              </w:rPr>
+              <w:t>2,786</w:t>
+            </w:r>
+            <w:r>
+              <w:rPr>
+                <w:rFonts w:ascii="Raleway" w:hAnsi="Raleway"/>
+                <w:b/>
+                <w:bCs/>
+                <w:sz w:val="18"/>
+                <w:szCs w:val="18"/>
+                <w:lang w:val="en-US"/>
+              </w:rPr>
+              <w:t xml:space="preserve"> (</w:t>
+            </w:r>
+            <w:r>
+              <w:rPr>
+                <w:rFonts w:ascii="Raleway" w:hAnsi="Raleway"/>
+                <w:b/>
+                <w:bCs/>
+                <w:sz w:val="18"/>
+                <w:szCs w:val="18"/>
+                <w:lang w:val="en-US"/>
+              </w:rPr>
+              <w:t>49.7</w:t>
+            </w:r>
+            <w:r>
+              <w:rPr>
+                <w:rFonts w:ascii="Raleway" w:hAnsi="Raleway"/>
+                <w:b/>
+                <w:bCs/>
+                <w:sz w:val="18"/>
+                <w:szCs w:val="18"/>
+                <w:lang w:val="en-US"/>
+              </w:rPr>
+              <w:t>)</w:t>
+            </w:r>
+          </w:p>
+        </w:tc>
+        <w:tc>
+          <w:tcPr>
+            <w:tcW w:w="1440" w:type="dxa"/>
+          </w:tcPr>
+          <w:p>
+            <w:pPr>
+              <w:jc w:val="right"/>
+              <w:rPr>
+                <w:rFonts w:ascii="Raleway" w:hAnsi="Raleway"/>
+                <w:b/>
+                <w:bCs/>
+                <w:sz w:val="18"/>
+                <w:szCs w:val="18"/>
+                <w:lang w:val="en-US"/>
+              </w:rPr>
+            </w:pPr>
+            <w:r>
+              <w:rPr>
+                <w:rFonts w:ascii="Raleway" w:hAnsi="Raleway"/>
+                <w:b/>
+                <w:bCs/>
+                <w:sz w:val="18"/>
+                <w:szCs w:val="18"/>
+                <w:lang w:val="en-US"/>
+              </w:rPr>
+              <w:t>4,439</w:t>
+            </w:r>
+            <w:r>
+              <w:rPr>
+                <w:rFonts w:ascii="Raleway" w:hAnsi="Raleway"/>
+                <w:b/>
+                <w:bCs/>
+                <w:sz w:val="18"/>
+                <w:szCs w:val="18"/>
+                <w:lang w:val="en-US"/>
+              </w:rPr>
+              <w:t xml:space="preserve"> (</w:t>
+            </w:r>
+            <w:r>
+              <w:rPr>
+                <w:rFonts w:ascii="Raleway" w:hAnsi="Raleway"/>
+                <w:b/>
+                <w:bCs/>
+                <w:sz w:val="18"/>
+                <w:szCs w:val="18"/>
+                <w:lang w:val="en-US"/>
+              </w:rPr>
+              <w:t>50.3</w:t>
+            </w:r>
+            <w:r>
+              <w:rPr>
+                <w:rFonts w:ascii="Raleway" w:hAnsi="Raleway"/>
+                <w:b/>
+                <w:bCs/>
+                <w:sz w:val="18"/>
+                <w:szCs w:val="18"/>
+                <w:lang w:val="en-US"/>
+              </w:rPr>
+              <w:t>)</w:t>
             </w:r>
           </w:p>
         </w:tc>
@@ -4150,34 +4227,23 @@
             <w:pPr>
               <w:rPr>
                 <w:rFonts w:ascii="Raleway" w:hAnsi="Raleway"/>
-                <w:b/>
-                <w:bCs/>
-                <w:sz w:val="18"/>
-                <w:szCs w:val="18"/>
-                <w:lang w:val="en-US"/>
-              </w:rPr>
-            </w:pPr>
-            <w:r>
-              <w:rPr>
-                <w:rFonts w:ascii="Raleway" w:hAnsi="Raleway"/>
-                <w:b/>
-                <w:bCs/>
-                <w:sz w:val="18"/>
-                <w:szCs w:val="18"/>
-                <w:lang w:val="en-US"/>
-              </w:rPr>
-              <w:t>San Francisco Bay Area</w:t>
-            </w:r>
-            <w:r>
-              <w:rPr>
-                <w:rFonts w:ascii="Raleway" w:hAnsi="Raleway"/>
-                <w:b/>
-                <w:bCs/>
-                <w:sz w:val="18"/>
-                <w:szCs w:val="18"/>
-                <w:lang w:val="en-US"/>
-              </w:rPr>
-              <w:t xml:space="preserve"> (n, %)</w:t>
+                <w:i/>
+                <w:iCs/>
+                <w:sz w:val="18"/>
+                <w:szCs w:val="18"/>
+                <w:lang w:val="en-US"/>
+              </w:rPr>
+            </w:pPr>
+            <w:r>
+              <w:rPr>
+                <w:rFonts w:ascii="Raleway" w:hAnsi="Raleway"/>
+                <w:i/>
+                <w:iCs/>
+                <w:sz w:val="18"/>
+                <w:szCs w:val="18"/>
+                <w:lang w:val="en-US"/>
+              </w:rPr>
+              <w:t xml:space="preserve">    South Coast</w:t>
             </w:r>
           </w:p>
         </w:tc>
@@ -4190,103 +4256,69 @@
               <w:jc w:val="right"/>
               <w:rPr>
                 <w:rFonts w:ascii="Raleway" w:hAnsi="Raleway"/>
-                <w:b/>
-                <w:bCs/>
-                <w:sz w:val="18"/>
-                <w:szCs w:val="18"/>
-                <w:lang w:val="en-US"/>
-              </w:rPr>
-            </w:pPr>
-            <w:r>
-              <w:rPr>
-                <w:rFonts w:ascii="Raleway" w:hAnsi="Raleway"/>
-                <w:b/>
-                <w:bCs/>
-                <w:sz w:val="18"/>
-                <w:szCs w:val="18"/>
-                <w:lang w:val="en-US"/>
-              </w:rPr>
-              <w:t>584 (18.1)</w:t>
-            </w:r>
-          </w:p>
-        </w:tc>
-        <w:tc>
-          <w:tcPr>
-            <w:tcW w:w="1440" w:type="dxa"/>
-          </w:tcPr>
-          <w:p>
-            <w:pPr>
-              <w:jc w:val="right"/>
-              <w:rPr>
-                <w:rFonts w:ascii="Raleway" w:hAnsi="Raleway"/>
-                <w:b/>
-                <w:bCs/>
-                <w:sz w:val="18"/>
-                <w:szCs w:val="18"/>
-                <w:lang w:val="en-US"/>
-              </w:rPr>
-            </w:pPr>
-            <w:r>
-              <w:rPr>
-                <w:rFonts w:ascii="Raleway" w:hAnsi="Raleway"/>
-                <w:b/>
-                <w:bCs/>
-                <w:sz w:val="18"/>
-                <w:szCs w:val="18"/>
-                <w:lang w:val="en-US"/>
-              </w:rPr>
-              <w:t>918 (16.4)</w:t>
-            </w:r>
-          </w:p>
-        </w:tc>
-        <w:tc>
-          <w:tcPr>
-            <w:tcW w:w="1440" w:type="dxa"/>
-          </w:tcPr>
-          <w:p>
-            <w:pPr>
-              <w:jc w:val="right"/>
-              <w:rPr>
-                <w:rFonts w:ascii="Raleway" w:hAnsi="Raleway"/>
-                <w:b/>
-                <w:bCs/>
-                <w:sz w:val="18"/>
-                <w:szCs w:val="18"/>
-                <w:lang w:val="en-US"/>
-              </w:rPr>
-            </w:pPr>
-            <w:r>
-              <w:rPr>
-                <w:rFonts w:ascii="Raleway" w:hAnsi="Raleway"/>
-                <w:b/>
-                <w:bCs/>
-                <w:sz w:val="18"/>
-                <w:szCs w:val="18"/>
-                <w:lang w:val="en-US"/>
-              </w:rPr>
-              <w:t>1</w:t>
-            </w:r>
-            <w:r>
-              <w:rPr>
-                <w:rFonts w:ascii="Raleway" w:hAnsi="Raleway"/>
-                <w:b/>
-                <w:bCs/>
-                <w:sz w:val="18"/>
-                <w:szCs w:val="18"/>
-                <w:lang w:val="en-US"/>
-              </w:rPr>
-              <w:t>,</w:t>
-            </w:r>
-            <w:r>
-              <w:rPr>
-                <w:rFonts w:ascii="Raleway" w:hAnsi="Raleway"/>
-                <w:b/>
-                <w:bCs/>
-                <w:sz w:val="18"/>
-                <w:szCs w:val="18"/>
-                <w:lang w:val="en-US"/>
-              </w:rPr>
-              <w:t>502 (17.0)</w:t>
+                <w:sz w:val="18"/>
+                <w:szCs w:val="18"/>
+                <w:lang w:val="en-US"/>
+              </w:rPr>
+            </w:pPr>
+            <w:r>
+              <w:rPr>
+                <w:rFonts w:ascii="Raleway" w:hAnsi="Raleway"/>
+                <w:sz w:val="18"/>
+                <w:szCs w:val="18"/>
+                <w:lang w:val="en-US"/>
+              </w:rPr>
+              <w:t>566 (17.5)</w:t>
+            </w:r>
+          </w:p>
+        </w:tc>
+        <w:tc>
+          <w:tcPr>
+            <w:tcW w:w="1440" w:type="dxa"/>
+          </w:tcPr>
+          <w:p>
+            <w:pPr>
+              <w:jc w:val="right"/>
+              <w:rPr>
+                <w:rFonts w:ascii="Raleway" w:hAnsi="Raleway"/>
+                <w:sz w:val="18"/>
+                <w:szCs w:val="18"/>
+                <w:lang w:val="en-US"/>
+              </w:rPr>
+            </w:pPr>
+            <w:r>
+              <w:rPr>
+                <w:rFonts w:ascii="Raleway" w:hAnsi="Raleway"/>
+                <w:sz w:val="18"/>
+                <w:szCs w:val="18"/>
+                <w:lang w:val="en-US"/>
+              </w:rPr>
+              <w:t>2,765 (49.3)</w:t>
+            </w:r>
+          </w:p>
+        </w:tc>
+        <w:tc>
+          <w:tcPr>
+            <w:tcW w:w="1440" w:type="dxa"/>
+          </w:tcPr>
+          <w:p>
+            <w:pPr>
+              <w:jc w:val="right"/>
+              <w:rPr>
+                <w:rFonts w:ascii="Raleway" w:hAnsi="Raleway"/>
+                <w:sz w:val="18"/>
+                <w:szCs w:val="18"/>
+                <w:lang w:val="en-US"/>
+              </w:rPr>
+            </w:pPr>
+            <w:r>
+              <w:rPr>
+                <w:rFonts w:ascii="Raleway" w:hAnsi="Raleway"/>
+                <w:sz w:val="18"/>
+                <w:szCs w:val="18"/>
+                <w:lang w:val="en-US"/>
+              </w:rPr>
+              <w:t>3,331 (37.7)</w:t>
             </w:r>
           </w:p>
         </w:tc>
@@ -4316,7 +4348,7 @@
                 <w:szCs w:val="18"/>
                 <w:lang w:val="en-US"/>
               </w:rPr>
-              <w:t>South Coast (Los Angeles area)</w:t>
+              <w:t>San Francisco Bay Area</w:t>
             </w:r>
             <w:r>
               <w:rPr>
@@ -4356,36 +4388,65 @@
                 <w:szCs w:val="18"/>
                 <w:lang w:val="en-US"/>
               </w:rPr>
-              <w:t>566 (17.5)</w:t>
-            </w:r>
-          </w:p>
-        </w:tc>
-        <w:tc>
-          <w:tcPr>
-            <w:tcW w:w="1440" w:type="dxa"/>
-          </w:tcPr>
-          <w:p>
-            <w:pPr>
-              <w:jc w:val="right"/>
-              <w:rPr>
-                <w:rFonts w:ascii="Raleway" w:hAnsi="Raleway"/>
-                <w:b/>
-                <w:bCs/>
-                <w:sz w:val="18"/>
-                <w:szCs w:val="18"/>
-                <w:lang w:val="en-US"/>
-              </w:rPr>
-            </w:pPr>
-            <w:r>
-              <w:rPr>
-                <w:rFonts w:ascii="Raleway" w:hAnsi="Raleway"/>
-                <w:b/>
-                <w:bCs/>
-                <w:sz w:val="18"/>
-                <w:szCs w:val="18"/>
-                <w:lang w:val="en-US"/>
-              </w:rPr>
-              <w:t>2</w:t>
+              <w:t>584 (18.1)</w:t>
+            </w:r>
+          </w:p>
+        </w:tc>
+        <w:tc>
+          <w:tcPr>
+            <w:tcW w:w="1440" w:type="dxa"/>
+          </w:tcPr>
+          <w:p>
+            <w:pPr>
+              <w:jc w:val="right"/>
+              <w:rPr>
+                <w:rFonts w:ascii="Raleway" w:hAnsi="Raleway"/>
+                <w:b/>
+                <w:bCs/>
+                <w:sz w:val="18"/>
+                <w:szCs w:val="18"/>
+                <w:lang w:val="en-US"/>
+              </w:rPr>
+            </w:pPr>
+            <w:r>
+              <w:rPr>
+                <w:rFonts w:ascii="Raleway" w:hAnsi="Raleway"/>
+                <w:b/>
+                <w:bCs/>
+                <w:sz w:val="18"/>
+                <w:szCs w:val="18"/>
+                <w:lang w:val="en-US"/>
+              </w:rPr>
+              <w:t>918 (16.4)</w:t>
+            </w:r>
+          </w:p>
+        </w:tc>
+        <w:tc>
+          <w:tcPr>
+            <w:tcW w:w="1440" w:type="dxa"/>
+          </w:tcPr>
+          <w:p>
+            <w:pPr>
+              <w:jc w:val="right"/>
+              <w:rPr>
+                <w:rFonts w:ascii="Raleway" w:hAnsi="Raleway"/>
+                <w:b/>
+                <w:bCs/>
+                <w:sz w:val="18"/>
+                <w:szCs w:val="18"/>
+                <w:lang w:val="en-US"/>
+              </w:rPr>
+            </w:pPr>
+            <w:r>
+              <w:rPr>
+                <w:rFonts w:ascii="Raleway" w:hAnsi="Raleway"/>
+                <w:b/>
+                <w:bCs/>
+                <w:sz w:val="18"/>
+                <w:szCs w:val="18"/>
+                <w:lang w:val="en-US"/>
+              </w:rPr>
+              <w:t>1</w:t>
             </w:r>
             <w:r>
               <w:rPr>
@@ -4407,58 +4468,7 @@
                 <w:szCs w:val="18"/>
                 <w:lang w:val="en-US"/>
               </w:rPr>
-              <w:t>765 (49.3)</w:t>
-            </w:r>
-          </w:p>
-        </w:tc>
-        <w:tc>
-          <w:tcPr>
-            <w:tcW w:w="1440" w:type="dxa"/>
-          </w:tcPr>
-          <w:p>
-            <w:pPr>
-              <w:jc w:val="right"/>
-              <w:rPr>
-                <w:rFonts w:ascii="Raleway" w:hAnsi="Raleway"/>
-                <w:b/>
-                <w:bCs/>
-                <w:sz w:val="18"/>
-                <w:szCs w:val="18"/>
-                <w:lang w:val="en-US"/>
-              </w:rPr>
-            </w:pPr>
-            <w:r>
-              <w:rPr>
-                <w:rFonts w:ascii="Raleway" w:hAnsi="Raleway"/>
-                <w:b/>
-                <w:bCs/>
-                <w:sz w:val="18"/>
-                <w:szCs w:val="18"/>
-                <w:lang w:val="en-US"/>
-              </w:rPr>
-              <w:t>3</w:t>
-            </w:r>
-            <w:r>
-              <w:rPr>
-                <w:rFonts w:ascii="Raleway" w:hAnsi="Raleway"/>
-                <w:b/>
-                <w:bCs/>
-                <w:sz w:val="18"/>
-                <w:szCs w:val="18"/>
-                <w:lang w:val="en-US"/>
-              </w:rPr>
-              <w:t>,</w:t>
-            </w:r>
-            <w:r>
-              <w:rPr>
-                <w:rFonts w:ascii="Raleway" w:hAnsi="Raleway"/>
-                <w:b/>
-                <w:bCs/>
-                <w:sz w:val="18"/>
-                <w:szCs w:val="18"/>
-                <w:lang w:val="en-US"/>
-              </w:rPr>
-              <w:t>331 (37.7)</w:t>
+              <w:t>502 (17.0)</w:t>
             </w:r>
           </w:p>
         </w:tc>

</xml_diff>